<commit_message>
almost finish one line placement
</commit_message>
<xml_diff>
--- a/notes.docx
+++ b/notes.docx
@@ -96,15 +96,16 @@
           <w:numId w:val="3"/>
         </w:numPr>
         <w:rPr>
-          <w:rtl/>
-        </w:rPr>
-      </w:pPr>
-      <w:r>
-        <w:rPr>
-          <w:rFonts w:cs="Arial"/>
-          <w:rtl/>
-        </w:rPr>
-        <w:t>לייצר את התמונות של הקופסאות הפתעה לאימון ולטסט- בסוף</w:t>
+          <w:rFonts w:cs="Arial"/>
+          <w:rtl/>
+        </w:rPr>
+      </w:pPr>
+      <w:r>
+        <w:rPr>
+          <w:rFonts w:cs="Arial"/>
+          <w:rtl/>
+        </w:rPr>
+        <w:t>אולי בדוגמא לעשות צורות חדשות- אם עידו יגיד שצריך</w:t>
       </w:r>
     </w:p>
     <w:p>
@@ -116,15 +117,14 @@
         </w:numPr>
         <w:rPr>
           <w:rFonts w:cs="Arial"/>
-          <w:rtl/>
-        </w:rPr>
-      </w:pPr>
-      <w:r>
-        <w:rPr>
-          <w:rFonts w:cs="Arial"/>
-          <w:rtl/>
-        </w:rPr>
-        <w:t>אולי בדוגמא לעשות צורות חדשות- אם עידו יגיד שצריך</w:t>
+        </w:rPr>
+      </w:pPr>
+      <w:r>
+        <w:rPr>
+          <w:rFonts w:cs="Arial" w:hint="cs"/>
+          <w:rtl/>
+        </w:rPr>
+        <w:t>לסדר את הגדלים של התמונות</w:t>
       </w:r>
     </w:p>
     <w:p>
@@ -135,25 +135,6 @@
           <w:numId w:val="3"/>
         </w:numPr>
         <w:rPr>
-          <w:rFonts w:cs="Arial"/>
-        </w:rPr>
-      </w:pPr>
-      <w:r>
-        <w:rPr>
-          <w:rFonts w:cs="Arial" w:hint="cs"/>
-          <w:rtl/>
-        </w:rPr>
-        <w:t>לסדר את הגדלים של התמונות</w:t>
-      </w:r>
-    </w:p>
-    <w:p>
-      <w:pPr>
-        <w:pStyle w:val="a3"/>
-        <w:numPr>
-          <w:ilvl w:val="0"/>
-          <w:numId w:val="3"/>
-        </w:numPr>
-        <w:rPr>
           <w:rFonts w:cs="Arial" w:hint="cs"/>
           <w:rtl/>
         </w:rPr>
@@ -174,12 +155,6 @@
       </w:pPr>
     </w:p>
     <w:p>
-      <w:pPr>
-        <w:rPr>
-          <w:rFonts w:hint="cs"/>
-          <w:rtl/>
-        </w:rPr>
-      </w:pPr>
       <w:r>
         <w:rPr>
           <w:rFonts w:cs="Arial"/>
@@ -216,13 +191,30 @@
           <w:ilvl w:val="0"/>
           <w:numId w:val="1"/>
         </w:numPr>
-      </w:pPr>
-      <w:r>
-        <w:rPr>
-          <w:rFonts w:hint="cs"/>
-          <w:rtl/>
-        </w:rPr>
-        <w:t>לשנות בבלוק ה0 שיוצגו בהתחלה שתי תמונות</w:t>
+        <w:rPr>
+          <w:rFonts w:cs="Arial"/>
+        </w:rPr>
+      </w:pPr>
+      <w:r>
+        <w:rPr>
+          <w:rFonts w:cs="Arial" w:hint="cs"/>
+          <w:rtl/>
+        </w:rPr>
+        <w:t>לבדוק אם עידו שהכל נכנס לדאטא טוב</w:t>
+      </w:r>
+      <w:r>
+        <w:rPr>
+          <w:rFonts w:cs="Arial" w:hint="cs"/>
+          <w:rtl/>
+        </w:rPr>
+        <w:t xml:space="preserve"> ולהודיע לו שאין מסגרת ולהיסגר על שילוב המקשים</w:t>
+      </w:r>
+      <w:r>
+        <w:rPr>
+          <w:rFonts w:cs="Arial" w:hint="cs"/>
+          <w:rtl/>
+        </w:rPr>
+        <w:t>- בשלישי</w:t>
       </w:r>
     </w:p>
     <w:p>
@@ -241,7 +233,21 @@
           <w:rFonts w:cs="Arial" w:hint="cs"/>
           <w:rtl/>
         </w:rPr>
-        <w:t>לסדר את הגדלים של התמונות</w:t>
+        <w:t xml:space="preserve">לכתוב </w:t>
+      </w:r>
+      <w:r>
+        <w:rPr>
+          <w:rFonts w:cs="Arial" w:hint="cs"/>
+          <w:rtl/>
+        </w:rPr>
+        <w:t>את כל ההוראות</w:t>
+      </w:r>
+      <w:r>
+        <w:rPr>
+          <w:rFonts w:cs="Arial" w:hint="cs"/>
+          <w:rtl/>
+        </w:rPr>
+        <w:t xml:space="preserve"> וההסברים</w:t>
       </w:r>
     </w:p>
     <w:p>
@@ -260,26 +266,40 @@
           <w:rFonts w:cs="Arial" w:hint="cs"/>
           <w:rtl/>
         </w:rPr>
-        <w:t xml:space="preserve">4 מקשים! צריך לדעת בכל טרייל באיזה מיקום יש תמונות ובאיזה </w:t>
-      </w:r>
-      <w:r>
-        <w:rPr>
-          <w:rFonts w:cs="Arial"/>
-        </w:rPr>
-        <w:t>background</w:t>
-      </w:r>
-      <w:r>
-        <w:rPr>
-          <w:rFonts w:cs="Arial" w:hint="cs"/>
-          <w:rtl/>
-        </w:rPr>
-        <w:t xml:space="preserve"> כדי שלא יוכלו ללחוץ על מקש של </w:t>
-      </w:r>
-      <w:r>
-        <w:rPr>
-          <w:rFonts w:cs="Arial"/>
-        </w:rPr>
-        <w:t>background</w:t>
+        <w:t>שה</w:t>
+      </w:r>
+      <w:r>
+        <w:rPr>
+          <w:rFonts w:cs="Arial"/>
+        </w:rPr>
+        <w:t>press space to continue</w:t>
+      </w:r>
+      <w:r>
+        <w:rPr>
+          <w:rFonts w:cs="Arial" w:hint="cs"/>
+          <w:rtl/>
+        </w:rPr>
+        <w:t xml:space="preserve"> יתווסף בצורה נעימה לעין</w:t>
+      </w:r>
+      <w:r>
+        <w:rPr>
+          <w:rFonts w:cs="Arial" w:hint="cs"/>
+          <w:rtl/>
+        </w:rPr>
+        <w:t xml:space="preserve"> כשיש </w:t>
+      </w:r>
+      <w:r>
+        <w:rPr>
+          <w:rFonts w:cs="Arial"/>
+        </w:rPr>
+        <w:t>invalid</w:t>
+      </w:r>
+      <w:r>
+        <w:rPr>
+          <w:rFonts w:cs="Arial" w:hint="cs"/>
+          <w:rtl/>
+        </w:rPr>
+        <w:t xml:space="preserve"> או כשלא עונים בזמן</w:t>
       </w:r>
     </w:p>
     <w:p>
@@ -298,33 +318,13 @@
           <w:rFonts w:cs="Arial" w:hint="cs"/>
           <w:rtl/>
         </w:rPr>
-        <w:t xml:space="preserve">לעשות את ההתאמה של שלב הצגת התגמול כך שיהיה צריך ללחוץ על </w:t>
-      </w:r>
-      <w:r>
-        <w:rPr>
-          <w:rFonts w:cs="Arial"/>
-        </w:rPr>
-        <w:t>space</w:t>
-      </w:r>
-      <w:r>
-        <w:rPr>
-          <w:rFonts w:cs="Arial" w:hint="cs"/>
-          <w:rtl/>
-        </w:rPr>
-        <w:t xml:space="preserve"> אחר כך (זה יהיה עוד שלב ב</w:t>
-      </w:r>
-      <w:r>
-        <w:rPr>
-          <w:rFonts w:cs="Arial"/>
-        </w:rPr>
-        <w:t>timeline</w:t>
-      </w:r>
-      <w:r>
-        <w:rPr>
-          <w:rFonts w:cs="Arial" w:hint="cs"/>
-          <w:rtl/>
-        </w:rPr>
-        <w:t>)</w:t>
+        <w:t xml:space="preserve">לעדכן </w:t>
+      </w:r>
+      <w:r>
+        <w:rPr>
+          <w:rFonts w:cs="Arial"/>
+        </w:rPr>
+        <w:t>random walk</w:t>
       </w:r>
     </w:p>
     <w:p>
@@ -343,8 +343,162 @@
           <w:rFonts w:cs="Arial" w:hint="cs"/>
           <w:rtl/>
         </w:rPr>
-        <w:t>לבדוק אם עידו שהכל נכנס לדאטא טוב</w:t>
-      </w:r>
+        <w:t>זה תמיד אומר שטועים בשאלות</w:t>
+      </w:r>
+      <w:r>
+        <w:rPr>
+          <w:rFonts w:cs="Arial" w:hint="cs"/>
+          <w:rtl/>
+        </w:rPr>
+        <w:t xml:space="preserve"> גם אם צדקת</w:t>
+      </w:r>
+      <w:r>
+        <w:rPr>
+          <w:rFonts w:cs="Arial" w:hint="cs"/>
+          <w:rtl/>
+        </w:rPr>
+        <w:t>- להסתכל בגיט של הניסוי של עידו</w:t>
+      </w:r>
+    </w:p>
+    <w:p>
+      <w:pPr>
+        <w:rPr>
+          <w:rFonts w:cs="Arial"/>
+          <w:rtl/>
+        </w:rPr>
+      </w:pPr>
+    </w:p>
+    <w:p>
+      <w:pPr>
+        <w:rPr>
+          <w:rFonts w:cs="Arial"/>
+          <w:rtl/>
+        </w:rPr>
+      </w:pPr>
+    </w:p>
+    <w:p>
+      <w:pPr>
+        <w:rPr>
+          <w:rFonts w:cs="Arial" w:hint="cs"/>
+          <w:b/>
+          <w:bCs/>
+          <w:rtl/>
+        </w:rPr>
+      </w:pPr>
+      <w:r>
+        <w:rPr>
+          <w:rFonts w:cs="Arial" w:hint="cs"/>
+          <w:b/>
+          <w:bCs/>
+          <w:rtl/>
+        </w:rPr>
+        <w:t xml:space="preserve">לעשות </w:t>
+      </w:r>
+      <w:r>
+        <w:rPr>
+          <w:rFonts w:cs="Arial"/>
+          <w:b/>
+          <w:bCs/>
+        </w:rPr>
+        <w:t>QA</w:t>
+      </w:r>
+    </w:p>
+    <w:p>
+      <w:pPr>
+        <w:rPr>
+          <w:rFonts w:cs="Arial"/>
+          <w:rtl/>
+        </w:rPr>
+      </w:pPr>
+    </w:p>
+    <w:p>
+      <w:pPr>
+        <w:rPr>
+          <w:rFonts w:cs="Arial"/>
+          <w:rtl/>
+        </w:rPr>
+      </w:pPr>
+    </w:p>
+    <w:p>
+      <w:pPr>
+        <w:bidi w:val="0"/>
+        <w:rPr>
+          <w:rFonts w:cs="Arial"/>
+        </w:rPr>
+      </w:pPr>
+      <w:r>
+        <w:rPr>
+          <w:rFonts w:cs="Arial"/>
+        </w:rPr>
+        <w:t>0 left--- s</w:t>
+      </w:r>
+    </w:p>
+    <w:p>
+      <w:pPr>
+        <w:bidi w:val="0"/>
+        <w:rPr>
+          <w:rFonts w:cs="Arial"/>
+        </w:rPr>
+      </w:pPr>
+      <w:r>
+        <w:rPr>
+          <w:rFonts w:cs="Arial"/>
+        </w:rPr>
+        <w:t>1 mid left ----- d</w:t>
+      </w:r>
+    </w:p>
+    <w:p>
+      <w:pPr>
+        <w:bidi w:val="0"/>
+        <w:rPr>
+          <w:rFonts w:cs="Arial"/>
+        </w:rPr>
+      </w:pPr>
+      <w:r>
+        <w:rPr>
+          <w:rFonts w:cs="Arial"/>
+        </w:rPr>
+        <w:t>2 mid right------ j</w:t>
+      </w:r>
+    </w:p>
+    <w:p>
+      <w:pPr>
+        <w:bidi w:val="0"/>
+        <w:rPr>
+          <w:rFonts w:cs="Arial"/>
+        </w:rPr>
+      </w:pPr>
+      <w:r>
+        <w:rPr>
+          <w:rFonts w:cs="Arial"/>
+        </w:rPr>
+        <w:t>3 right ------- k</w:t>
+      </w:r>
+    </w:p>
+    <w:p>
+      <w:pPr>
+        <w:pStyle w:val="a3"/>
+        <w:rPr>
+          <w:rFonts w:cs="Arial"/>
+          <w:rtl/>
+        </w:rPr>
+      </w:pPr>
+    </w:p>
+    <w:p>
+      <w:pPr>
+        <w:rPr>
+          <w:rFonts w:cs="Arial"/>
+          <w:rtl/>
+        </w:rPr>
+      </w:pPr>
+    </w:p>
+    <w:p>
+      <w:pPr>
+        <w:rPr>
+          <w:rFonts w:cs="Arial" w:hint="cs"/>
+          <w:rtl/>
+        </w:rPr>
+      </w:pPr>
     </w:p>
     <w:sectPr>
       <w:pgSz w:w="11906" w:h="16838"/>
@@ -625,6 +779,95 @@
     </w:lvl>
   </w:abstractNum>
   <w:abstractNum w:abstractNumId="3" w15:restartNumberingAfterBreak="0">
+    <w:nsid w:val="59184175"/>
+    <w:multiLevelType w:val="hybridMultilevel"/>
+    <w:tmpl w:val="DCA09816"/>
+    <w:lvl w:ilvl="0" w:tplc="0409000F">
+      <w:start w:val="1"/>
+      <w:numFmt w:val="decimal"/>
+      <w:lvlText w:val="%1."/>
+      <w:lvlJc w:val="left"/>
+      <w:pPr>
+        <w:ind w:left="720" w:hanging="360"/>
+      </w:pPr>
+      <w:rPr>
+        <w:rFonts w:hint="default"/>
+      </w:rPr>
+    </w:lvl>
+    <w:lvl w:ilvl="1" w:tplc="04090019" w:tentative="1">
+      <w:start w:val="1"/>
+      <w:numFmt w:val="lowerLetter"/>
+      <w:lvlText w:val="%2."/>
+      <w:lvlJc w:val="left"/>
+      <w:pPr>
+        <w:ind w:left="1440" w:hanging="360"/>
+      </w:pPr>
+    </w:lvl>
+    <w:lvl w:ilvl="2" w:tplc="0409001B" w:tentative="1">
+      <w:start w:val="1"/>
+      <w:numFmt w:val="lowerRoman"/>
+      <w:lvlText w:val="%3."/>
+      <w:lvlJc w:val="right"/>
+      <w:pPr>
+        <w:ind w:left="2160" w:hanging="180"/>
+      </w:pPr>
+    </w:lvl>
+    <w:lvl w:ilvl="3" w:tplc="0409000F" w:tentative="1">
+      <w:start w:val="1"/>
+      <w:numFmt w:val="decimal"/>
+      <w:lvlText w:val="%4."/>
+      <w:lvlJc w:val="left"/>
+      <w:pPr>
+        <w:ind w:left="2880" w:hanging="360"/>
+      </w:pPr>
+    </w:lvl>
+    <w:lvl w:ilvl="4" w:tplc="04090019" w:tentative="1">
+      <w:start w:val="1"/>
+      <w:numFmt w:val="lowerLetter"/>
+      <w:lvlText w:val="%5."/>
+      <w:lvlJc w:val="left"/>
+      <w:pPr>
+        <w:ind w:left="3600" w:hanging="360"/>
+      </w:pPr>
+    </w:lvl>
+    <w:lvl w:ilvl="5" w:tplc="0409001B" w:tentative="1">
+      <w:start w:val="1"/>
+      <w:numFmt w:val="lowerRoman"/>
+      <w:lvlText w:val="%6."/>
+      <w:lvlJc w:val="right"/>
+      <w:pPr>
+        <w:ind w:left="4320" w:hanging="180"/>
+      </w:pPr>
+    </w:lvl>
+    <w:lvl w:ilvl="6" w:tplc="0409000F" w:tentative="1">
+      <w:start w:val="1"/>
+      <w:numFmt w:val="decimal"/>
+      <w:lvlText w:val="%7."/>
+      <w:lvlJc w:val="left"/>
+      <w:pPr>
+        <w:ind w:left="5040" w:hanging="360"/>
+      </w:pPr>
+    </w:lvl>
+    <w:lvl w:ilvl="7" w:tplc="04090019" w:tentative="1">
+      <w:start w:val="1"/>
+      <w:numFmt w:val="lowerLetter"/>
+      <w:lvlText w:val="%8."/>
+      <w:lvlJc w:val="left"/>
+      <w:pPr>
+        <w:ind w:left="5760" w:hanging="360"/>
+      </w:pPr>
+    </w:lvl>
+    <w:lvl w:ilvl="8" w:tplc="0409001B" w:tentative="1">
+      <w:start w:val="1"/>
+      <w:numFmt w:val="lowerRoman"/>
+      <w:lvlText w:val="%9."/>
+      <w:lvlJc w:val="right"/>
+      <w:pPr>
+        <w:ind w:left="6480" w:hanging="180"/>
+      </w:pPr>
+    </w:lvl>
+  </w:abstractNum>
+  <w:abstractNum w:abstractNumId="4" w15:restartNumberingAfterBreak="0">
     <w:nsid w:val="687822F0"/>
     <w:multiLevelType w:val="hybridMultilevel"/>
     <w:tmpl w:val="F23ED0D0"/>
@@ -714,13 +957,16 @@
     <w:abstractNumId w:val="2"/>
   </w:num>
   <w:num w:numId="2" w16cid:durableId="373382756">
-    <w:abstractNumId w:val="3"/>
+    <w:abstractNumId w:val="4"/>
   </w:num>
   <w:num w:numId="3" w16cid:durableId="2104111024">
     <w:abstractNumId w:val="1"/>
   </w:num>
   <w:num w:numId="4" w16cid:durableId="936526616">
     <w:abstractNumId w:val="0"/>
+  </w:num>
+  <w:num w:numId="5" w16cid:durableId="76637887">
+    <w:abstractNumId w:val="3"/>
   </w:num>
 </w:numbering>
 </file>

</xml_diff>

<commit_message>
change keys and errors messages
</commit_message>
<xml_diff>
--- a/notes.docx
+++ b/notes.docx
@@ -47,7 +47,39 @@
           <w:rFonts w:cs="Arial"/>
           <w:rtl/>
         </w:rPr>
-        <w:t>לנקות את הקוד כך שיכיל רק את המטלת קלפים וגם לנקות את הגיט (עם עידו)</w:t>
+        <w:t xml:space="preserve">לנקות את הקוד כך שיכיל רק את </w:t>
+      </w:r>
+      <w:proofErr w:type="spellStart"/>
+      <w:r>
+        <w:rPr>
+          <w:rFonts w:cs="Arial"/>
+          <w:rtl/>
+        </w:rPr>
+        <w:t>המטלת</w:t>
+      </w:r>
+      <w:proofErr w:type="spellEnd"/>
+      <w:r>
+        <w:rPr>
+          <w:rFonts w:cs="Arial"/>
+          <w:rtl/>
+        </w:rPr>
+        <w:t xml:space="preserve"> קלפים וגם לנקות את </w:t>
+      </w:r>
+      <w:proofErr w:type="spellStart"/>
+      <w:r>
+        <w:rPr>
+          <w:rFonts w:cs="Arial"/>
+          <w:rtl/>
+        </w:rPr>
+        <w:t>הגיט</w:t>
+      </w:r>
+      <w:proofErr w:type="spellEnd"/>
+      <w:r>
+        <w:rPr>
+          <w:rFonts w:cs="Arial"/>
+          <w:rtl/>
+        </w:rPr>
+        <w:t xml:space="preserve"> (עם עידו)</w:t>
       </w:r>
     </w:p>
     <w:p>
@@ -85,7 +117,21 @@
           <w:rFonts w:cs="Arial"/>
           <w:rtl/>
         </w:rPr>
-        <w:t>לערוך שאלות- אולי עוד שאלה על הצורות ולשנות את השאלה על מטרת הניסוי</w:t>
+        <w:t>לערוך שאלות- אולי עוד שאלה על הצורות</w:t>
+      </w:r>
+      <w:r>
+        <w:rPr>
+          <w:rFonts w:cs="Arial" w:hint="cs"/>
+          <w:rtl/>
+        </w:rPr>
+        <w:t xml:space="preserve"> (שלא רואים אותה צורה אף פעם)</w:t>
+      </w:r>
+      <w:r>
+        <w:rPr>
+          <w:rFonts w:cs="Arial"/>
+          <w:rtl/>
+        </w:rPr>
+        <w:t xml:space="preserve"> ולשנות את השאלה על מטרת הניסוי</w:t>
       </w:r>
     </w:p>
     <w:p>
@@ -105,7 +151,7 @@
           <w:rFonts w:cs="Arial"/>
           <w:rtl/>
         </w:rPr>
-        <w:t>אולי בדוגמא לעשות צורות חדשות- אם עידו יגיד שצריך</w:t>
+        <w:t>בדוגמא לעשות צורות חדשות</w:t>
       </w:r>
     </w:p>
     <w:p>
@@ -135,16 +181,293 @@
           <w:numId w:val="3"/>
         </w:numPr>
         <w:rPr>
-          <w:rFonts w:cs="Arial" w:hint="cs"/>
-          <w:rtl/>
-        </w:rPr>
-      </w:pPr>
-      <w:r>
-        <w:rPr>
-          <w:rFonts w:cs="Arial" w:hint="cs"/>
-          <w:rtl/>
-        </w:rPr>
-        <w:t>לבדוק אם עידו שהכל נכנס לדאטא טוב</w:t>
+          <w:rFonts w:cs="Arial"/>
+        </w:rPr>
+      </w:pPr>
+      <w:r>
+        <w:rPr>
+          <w:rFonts w:cs="Arial" w:hint="cs"/>
+          <w:rtl/>
+        </w:rPr>
+        <w:t xml:space="preserve">לבדוק אם עידו </w:t>
+      </w:r>
+      <w:proofErr w:type="spellStart"/>
+      <w:r>
+        <w:rPr>
+          <w:rFonts w:cs="Arial" w:hint="cs"/>
+          <w:rtl/>
+        </w:rPr>
+        <w:t>שהכל</w:t>
+      </w:r>
+      <w:proofErr w:type="spellEnd"/>
+      <w:r>
+        <w:rPr>
+          <w:rFonts w:cs="Arial" w:hint="cs"/>
+          <w:rtl/>
+        </w:rPr>
+        <w:t xml:space="preserve"> נכנס </w:t>
+      </w:r>
+      <w:proofErr w:type="spellStart"/>
+      <w:r>
+        <w:rPr>
+          <w:rFonts w:cs="Arial" w:hint="cs"/>
+          <w:rtl/>
+        </w:rPr>
+        <w:t>לדאטא</w:t>
+      </w:r>
+      <w:proofErr w:type="spellEnd"/>
+      <w:r>
+        <w:rPr>
+          <w:rFonts w:cs="Arial" w:hint="cs"/>
+          <w:rtl/>
+        </w:rPr>
+        <w:t xml:space="preserve"> טוב</w:t>
+      </w:r>
+    </w:p>
+    <w:p>
+      <w:pPr>
+        <w:pStyle w:val="a3"/>
+        <w:numPr>
+          <w:ilvl w:val="0"/>
+          <w:numId w:val="3"/>
+        </w:numPr>
+        <w:rPr>
+          <w:rFonts w:cs="Arial"/>
+        </w:rPr>
+      </w:pPr>
+      <w:r>
+        <w:rPr>
+          <w:rFonts w:cs="Arial" w:hint="cs"/>
+          <w:rtl/>
+        </w:rPr>
+        <w:t>זה תמיד אומר שטועים בשאלות גם אם צדקת- ל</w:t>
+      </w:r>
+      <w:r>
+        <w:rPr>
+          <w:rFonts w:cs="Arial" w:hint="cs"/>
+          <w:rtl/>
+        </w:rPr>
+        <w:t>תקן</w:t>
+      </w:r>
+    </w:p>
+    <w:p>
+      <w:pPr>
+        <w:pStyle w:val="a3"/>
+        <w:numPr>
+          <w:ilvl w:val="0"/>
+          <w:numId w:val="3"/>
+        </w:numPr>
+        <w:rPr>
+          <w:rFonts w:cs="Arial"/>
+        </w:rPr>
+      </w:pPr>
+      <w:r>
+        <w:rPr>
+          <w:rFonts w:cs="Arial" w:hint="cs"/>
+          <w:rtl/>
+        </w:rPr>
+        <w:t>לטעון תמונות</w:t>
+      </w:r>
+    </w:p>
+    <w:p>
+      <w:pPr>
+        <w:pStyle w:val="a3"/>
+        <w:numPr>
+          <w:ilvl w:val="0"/>
+          <w:numId w:val="3"/>
+        </w:numPr>
+        <w:rPr>
+          <w:rFonts w:cs="Arial"/>
+        </w:rPr>
+      </w:pPr>
+      <w:r>
+        <w:rPr>
+          <w:rFonts w:cs="Arial" w:hint="cs"/>
+          <w:rtl/>
+        </w:rPr>
+        <w:t>להפוך תמונות למלבניות</w:t>
+      </w:r>
+    </w:p>
+    <w:p>
+      <w:pPr>
+        <w:pStyle w:val="a3"/>
+        <w:numPr>
+          <w:ilvl w:val="0"/>
+          <w:numId w:val="3"/>
+        </w:numPr>
+        <w:rPr>
+          <w:rFonts w:cs="Arial"/>
+        </w:rPr>
+      </w:pPr>
+      <w:r>
+        <w:rPr>
+          <w:rFonts w:cs="Arial" w:hint="cs"/>
+          <w:rtl/>
+        </w:rPr>
+        <w:t xml:space="preserve"> ניסוחים בשפת העם</w:t>
+      </w:r>
+    </w:p>
+    <w:p>
+      <w:pPr>
+        <w:pStyle w:val="a3"/>
+        <w:numPr>
+          <w:ilvl w:val="0"/>
+          <w:numId w:val="3"/>
+        </w:numPr>
+        <w:rPr>
+          <w:rFonts w:cs="Arial"/>
+        </w:rPr>
+      </w:pPr>
+      <w:r>
+        <w:rPr>
+          <w:rFonts w:cs="Arial" w:hint="cs"/>
+          <w:rtl/>
+        </w:rPr>
+        <w:t>שהקופסא תישאר</w:t>
+      </w:r>
+    </w:p>
+    <w:p>
+      <w:pPr>
+        <w:pStyle w:val="a3"/>
+        <w:numPr>
+          <w:ilvl w:val="0"/>
+          <w:numId w:val="3"/>
+        </w:numPr>
+        <w:rPr>
+          <w:rFonts w:cs="Arial"/>
+        </w:rPr>
+      </w:pPr>
+      <w:r>
+        <w:rPr>
+          <w:rFonts w:cs="Arial" w:hint="cs"/>
+          <w:rtl/>
+        </w:rPr>
+        <w:t>לחשב כמה בונוס הם יקבלו בערך</w:t>
+      </w:r>
+    </w:p>
+    <w:p>
+      <w:pPr>
+        <w:pStyle w:val="a3"/>
+        <w:numPr>
+          <w:ilvl w:val="0"/>
+          <w:numId w:val="3"/>
+        </w:numPr>
+        <w:rPr>
+          <w:rFonts w:cs="Arial"/>
+        </w:rPr>
+      </w:pPr>
+      <w:r>
+        <w:rPr>
+          <w:rFonts w:cs="Arial" w:hint="cs"/>
+          <w:rtl/>
+        </w:rPr>
+        <w:t xml:space="preserve">שהתמונות באותו </w:t>
+      </w:r>
+      <w:proofErr w:type="spellStart"/>
+      <w:r>
+        <w:rPr>
+          <w:rFonts w:cs="Arial" w:hint="cs"/>
+          <w:rtl/>
+        </w:rPr>
+        <w:t>טרייל</w:t>
+      </w:r>
+      <w:proofErr w:type="spellEnd"/>
+      <w:r>
+        <w:rPr>
+          <w:rFonts w:cs="Arial" w:hint="cs"/>
+          <w:rtl/>
+        </w:rPr>
+        <w:t xml:space="preserve"> ייראו שונה</w:t>
+      </w:r>
+    </w:p>
+    <w:p>
+      <w:pPr>
+        <w:pStyle w:val="a3"/>
+        <w:numPr>
+          <w:ilvl w:val="0"/>
+          <w:numId w:val="3"/>
+        </w:numPr>
+        <w:rPr>
+          <w:rFonts w:cs="Arial"/>
+        </w:rPr>
+      </w:pPr>
+      <w:r>
+        <w:rPr>
+          <w:rFonts w:cs="Arial" w:hint="cs"/>
+          <w:rtl/>
+        </w:rPr>
+        <w:t>ריבוע לטיני</w:t>
+      </w:r>
+    </w:p>
+    <w:p>
+      <w:pPr>
+        <w:pStyle w:val="a3"/>
+        <w:numPr>
+          <w:ilvl w:val="0"/>
+          <w:numId w:val="3"/>
+        </w:numPr>
+        <w:rPr>
+          <w:rFonts w:cs="Arial"/>
+        </w:rPr>
+      </w:pPr>
+      <w:r>
+        <w:rPr>
+          <w:rFonts w:cs="Arial" w:hint="cs"/>
+          <w:rtl/>
+        </w:rPr>
+        <w:t>לוודא שהתמונות באותו גודל גם באימון וגם במבחן</w:t>
+      </w:r>
+    </w:p>
+    <w:p>
+      <w:pPr>
+        <w:pStyle w:val="a3"/>
+        <w:numPr>
+          <w:ilvl w:val="0"/>
+          <w:numId w:val="3"/>
+        </w:numPr>
+        <w:rPr>
+          <w:rFonts w:cs="Arial" w:hint="cs"/>
+          <w:rtl/>
+        </w:rPr>
+      </w:pPr>
+      <w:r>
+        <w:rPr>
+          <w:rFonts w:cs="Arial" w:hint="cs"/>
+          <w:rtl/>
+        </w:rPr>
+        <w:t xml:space="preserve">להוסיף </w:t>
+      </w:r>
+      <w:proofErr w:type="spellStart"/>
+      <w:r>
+        <w:rPr>
+          <w:rFonts w:cs="Arial" w:hint="cs"/>
+          <w:rtl/>
+        </w:rPr>
+        <w:t>לדאטא</w:t>
+      </w:r>
+      <w:proofErr w:type="spellEnd"/>
+      <w:r>
+        <w:rPr>
+          <w:rFonts w:cs="Arial" w:hint="cs"/>
+          <w:rtl/>
+        </w:rPr>
+        <w:t xml:space="preserve"> שדה של איזה סוג </w:t>
+      </w:r>
+      <w:proofErr w:type="spellStart"/>
+      <w:r>
+        <w:rPr>
+          <w:rFonts w:cs="Arial" w:hint="cs"/>
+          <w:rtl/>
+        </w:rPr>
+        <w:t>טרייל</w:t>
+      </w:r>
+      <w:proofErr w:type="spellEnd"/>
+      <w:r>
+        <w:rPr>
+          <w:rFonts w:cs="Arial" w:hint="cs"/>
+          <w:rtl/>
+        </w:rPr>
+        <w:t xml:space="preserve"> זה</w:t>
       </w:r>
     </w:p>
     <w:p>
@@ -200,21 +523,21 @@
           <w:rFonts w:cs="Arial" w:hint="cs"/>
           <w:rtl/>
         </w:rPr>
-        <w:t>לבדוק אם עידו שהכל נכנס לדאטא טוב</w:t>
-      </w:r>
-      <w:r>
-        <w:rPr>
-          <w:rFonts w:cs="Arial" w:hint="cs"/>
-          <w:rtl/>
-        </w:rPr>
-        <w:t xml:space="preserve"> ולהודיע לו שאין מסגרת ולהיסגר על שילוב המקשים</w:t>
-      </w:r>
-      <w:r>
-        <w:rPr>
-          <w:rFonts w:cs="Arial" w:hint="cs"/>
-          <w:rtl/>
-        </w:rPr>
-        <w:t>- בשלישי</w:t>
+        <w:t xml:space="preserve">לכתוב </w:t>
+      </w:r>
+      <w:r>
+        <w:rPr>
+          <w:rFonts w:cs="Arial" w:hint="cs"/>
+          <w:rtl/>
+        </w:rPr>
+        <w:t>את כל ההוראות</w:t>
+      </w:r>
+      <w:r>
+        <w:rPr>
+          <w:rFonts w:cs="Arial" w:hint="cs"/>
+          <w:rtl/>
+        </w:rPr>
+        <w:t xml:space="preserve"> וההסברים</w:t>
       </w:r>
     </w:p>
     <w:p>
@@ -226,28 +549,72 @@
         </w:numPr>
         <w:rPr>
           <w:rFonts w:cs="Arial"/>
-        </w:rPr>
-      </w:pPr>
-      <w:r>
-        <w:rPr>
-          <w:rFonts w:cs="Arial" w:hint="cs"/>
-          <w:rtl/>
-        </w:rPr>
-        <w:t xml:space="preserve">לכתוב </w:t>
-      </w:r>
-      <w:r>
-        <w:rPr>
-          <w:rFonts w:cs="Arial" w:hint="cs"/>
-          <w:rtl/>
-        </w:rPr>
-        <w:t>את כל ההוראות</w:t>
-      </w:r>
-      <w:r>
-        <w:rPr>
-          <w:rFonts w:cs="Arial" w:hint="cs"/>
-          <w:rtl/>
-        </w:rPr>
-        <w:t xml:space="preserve"> וההסברים</w:t>
+          <w:highlight w:val="yellow"/>
+        </w:rPr>
+      </w:pPr>
+      <w:r>
+        <w:rPr>
+          <w:rFonts w:cs="Arial" w:hint="cs"/>
+          <w:highlight w:val="yellow"/>
+          <w:rtl/>
+        </w:rPr>
+        <w:t>שה</w:t>
+      </w:r>
+      <w:r>
+        <w:rPr>
+          <w:rFonts w:cs="Arial"/>
+          <w:highlight w:val="yellow"/>
+        </w:rPr>
+        <w:t>press space to continue</w:t>
+      </w:r>
+      <w:r>
+        <w:rPr>
+          <w:rFonts w:cs="Arial" w:hint="cs"/>
+          <w:highlight w:val="yellow"/>
+          <w:rtl/>
+        </w:rPr>
+        <w:t xml:space="preserve"> יתווסף בצורה נעימה לעין</w:t>
+      </w:r>
+      <w:r>
+        <w:rPr>
+          <w:rFonts w:cs="Arial" w:hint="cs"/>
+          <w:highlight w:val="yellow"/>
+          <w:rtl/>
+        </w:rPr>
+        <w:t xml:space="preserve"> כשיש </w:t>
+      </w:r>
+      <w:r>
+        <w:rPr>
+          <w:rFonts w:cs="Arial"/>
+          <w:highlight w:val="yellow"/>
+        </w:rPr>
+        <w:t>invalid</w:t>
+      </w:r>
+      <w:r>
+        <w:rPr>
+          <w:rFonts w:cs="Arial" w:hint="cs"/>
+          <w:highlight w:val="yellow"/>
+          <w:rtl/>
+        </w:rPr>
+        <w:t xml:space="preserve"> או </w:t>
+      </w:r>
+      <w:proofErr w:type="spellStart"/>
+      <w:r>
+        <w:rPr>
+          <w:rFonts w:cs="Arial" w:hint="cs"/>
+          <w:highlight w:val="yellow"/>
+          <w:rtl/>
+        </w:rPr>
+        <w:t>כשלא</w:t>
+      </w:r>
+      <w:proofErr w:type="spellEnd"/>
+      <w:r>
+        <w:rPr>
+          <w:rFonts w:cs="Arial" w:hint="cs"/>
+          <w:highlight w:val="yellow"/>
+          <w:rtl/>
+        </w:rPr>
+        <w:t xml:space="preserve"> עונים בזמן</w:t>
       </w:r>
     </w:p>
     <w:p>
@@ -266,40 +633,23 @@
           <w:rFonts w:cs="Arial" w:hint="cs"/>
           <w:rtl/>
         </w:rPr>
-        <w:t>שה</w:t>
-      </w:r>
-      <w:r>
-        <w:rPr>
-          <w:rFonts w:cs="Arial"/>
-        </w:rPr>
-        <w:t>press space to continue</w:t>
-      </w:r>
-      <w:r>
-        <w:rPr>
-          <w:rFonts w:cs="Arial" w:hint="cs"/>
-          <w:rtl/>
-        </w:rPr>
-        <w:t xml:space="preserve"> יתווסף בצורה נעימה לעין</w:t>
-      </w:r>
-      <w:r>
-        <w:rPr>
-          <w:rFonts w:cs="Arial" w:hint="cs"/>
-          <w:rtl/>
-        </w:rPr>
-        <w:t xml:space="preserve"> כשיש </w:t>
-      </w:r>
-      <w:r>
-        <w:rPr>
-          <w:rFonts w:cs="Arial"/>
-        </w:rPr>
-        <w:t>invalid</w:t>
-      </w:r>
-      <w:r>
-        <w:rPr>
-          <w:rFonts w:cs="Arial" w:hint="cs"/>
-          <w:rtl/>
-        </w:rPr>
-        <w:t xml:space="preserve"> או כשלא עונים בזמן</w:t>
+        <w:t xml:space="preserve">להכניס </w:t>
+      </w:r>
+      <w:proofErr w:type="spellStart"/>
+      <w:r>
+        <w:rPr>
+          <w:rFonts w:cs="Arial" w:hint="cs"/>
+          <w:rtl/>
+        </w:rPr>
+        <w:t>לדאטא</w:t>
+      </w:r>
+      <w:proofErr w:type="spellEnd"/>
+      <w:r>
+        <w:rPr>
+          <w:rFonts w:cs="Arial" w:hint="cs"/>
+          <w:rtl/>
+        </w:rPr>
+        <w:t>- סוג בלוק- צורה, צבע, מרקם, מה הוצג בשמאל ומה הוצג בימין ואיפה הם הוצגו בדיוק, מה היה התגמול, מה היה ההסתברות לתגמול</w:t>
       </w:r>
     </w:p>
     <w:p>
@@ -311,33 +661,40 @@
         </w:numPr>
         <w:rPr>
           <w:rFonts w:cs="Arial"/>
-        </w:rPr>
-      </w:pPr>
-      <w:r>
-        <w:rPr>
-          <w:rFonts w:cs="Arial" w:hint="cs"/>
-          <w:rtl/>
-        </w:rPr>
-        <w:t xml:space="preserve">לעדכן </w:t>
-      </w:r>
-      <w:r>
-        <w:rPr>
-          <w:rFonts w:cs="Arial"/>
-        </w:rPr>
-        <w:t>random walk</w:t>
-      </w:r>
-      <w:r>
-        <w:rPr>
-          <w:rFonts w:cs="Arial" w:hint="cs"/>
-          <w:rtl/>
-        </w:rPr>
-        <w:t xml:space="preserve"> - ב</w:t>
-      </w:r>
-      <w:r>
-        <w:rPr>
-          <w:rFonts w:cs="Arial"/>
-        </w:rPr>
-        <w:t>CSS</w:t>
+          <w:highlight w:val="yellow"/>
+        </w:rPr>
+      </w:pPr>
+      <w:r>
+        <w:rPr>
+          <w:rFonts w:cs="Arial" w:hint="cs"/>
+          <w:highlight w:val="yellow"/>
+          <w:rtl/>
+        </w:rPr>
+        <w:t xml:space="preserve">שתהיה הודעת שגיאה של ללחוץ על </w:t>
+      </w:r>
+      <w:r>
+        <w:rPr>
+          <w:rFonts w:cs="Arial"/>
+          <w:highlight w:val="yellow"/>
+        </w:rPr>
+        <w:t xml:space="preserve">sf </w:t>
+      </w:r>
+      <w:proofErr w:type="spellStart"/>
+      <w:r>
+        <w:rPr>
+          <w:rFonts w:cs="Arial"/>
+          <w:highlight w:val="yellow"/>
+        </w:rPr>
+        <w:t>hk</w:t>
+      </w:r>
+      <w:proofErr w:type="spellEnd"/>
+      <w:r>
+        <w:rPr>
+          <w:rFonts w:cs="Arial" w:hint="cs"/>
+          <w:highlight w:val="yellow"/>
+          <w:rtl/>
+        </w:rPr>
+        <w:t xml:space="preserve"> (אולי אם הנבדק שכח איפה לשים את הידיים)</w:t>
       </w:r>
     </w:p>
     <w:p>
@@ -349,28 +706,16 @@
         </w:numPr>
         <w:rPr>
           <w:rFonts w:cs="Arial"/>
-        </w:rPr>
-      </w:pPr>
-      <w:r>
-        <w:rPr>
-          <w:rFonts w:cs="Arial" w:hint="cs"/>
-          <w:rtl/>
-        </w:rPr>
-        <w:t>זה תמיד אומר שטועים בשאלות</w:t>
-      </w:r>
-      <w:r>
-        <w:rPr>
-          <w:rFonts w:cs="Arial" w:hint="cs"/>
-          <w:rtl/>
-        </w:rPr>
-        <w:t xml:space="preserve"> גם אם צדקת</w:t>
-      </w:r>
-      <w:r>
-        <w:rPr>
-          <w:rFonts w:cs="Arial" w:hint="cs"/>
-          <w:rtl/>
-        </w:rPr>
-        <w:t>- להסתכל בגיט של הניסוי של עידו</w:t>
+          <w:highlight w:val="yellow"/>
+        </w:rPr>
+      </w:pPr>
+      <w:r>
+        <w:rPr>
+          <w:rFonts w:cs="Arial" w:hint="cs"/>
+          <w:highlight w:val="yellow"/>
+          <w:rtl/>
+        </w:rPr>
+        <w:t>לשנות את המקשים</w:t>
       </w:r>
     </w:p>
     <w:p>
@@ -382,14 +727,50 @@
         </w:numPr>
         <w:rPr>
           <w:rFonts w:cs="Arial"/>
-        </w:rPr>
-      </w:pPr>
-      <w:r>
-        <w:rPr>
-          <w:rFonts w:cs="Arial" w:hint="cs"/>
-          <w:rtl/>
-        </w:rPr>
-        <w:t>להכניס לדאטא- סוג בלוק- צורה, צבע, מרקם, מה הוצג בשמאל ומה הוצג בימין ואיפה הם הוצגו בדיוק, מה היה התגמול, מה היה ההסתברות לתגמול</w:t>
+          <w:highlight w:val="yellow"/>
+        </w:rPr>
+      </w:pPr>
+      <w:r>
+        <w:rPr>
+          <w:rFonts w:cs="Arial" w:hint="cs"/>
+          <w:highlight w:val="yellow"/>
+          <w:rtl/>
+        </w:rPr>
+        <w:t>לשים ב</w:t>
+      </w:r>
+      <w:proofErr w:type="spellStart"/>
+      <w:r>
+        <w:rPr>
+          <w:rFonts w:cs="Arial"/>
+          <w:highlight w:val="yellow"/>
+        </w:rPr>
+        <w:t>choises</w:t>
+      </w:r>
+      <w:proofErr w:type="spellEnd"/>
+      <w:r>
+        <w:rPr>
+          <w:rFonts w:cs="Arial" w:hint="cs"/>
+          <w:highlight w:val="yellow"/>
+          <w:rtl/>
+        </w:rPr>
+        <w:t xml:space="preserve"> </w:t>
+      </w:r>
+      <w:proofErr w:type="spellStart"/>
+      <w:r>
+        <w:rPr>
+          <w:rFonts w:cs="Arial"/>
+          <w:highlight w:val="yellow"/>
+        </w:rPr>
+        <w:t>all_keys</w:t>
+      </w:r>
+      <w:proofErr w:type="spellEnd"/>
+      <w:r>
+        <w:rPr>
+          <w:rFonts w:cs="Arial" w:hint="cs"/>
+          <w:highlight w:val="yellow"/>
+          <w:rtl/>
+        </w:rPr>
+        <w:t xml:space="preserve"> ואז רק אם הוא לא לחץ על כלום לכתוב לו לענות מהר יותר.</w:t>
       </w:r>
     </w:p>
     <w:p>
@@ -408,20 +789,14 @@
           <w:rFonts w:cs="Arial" w:hint="cs"/>
           <w:rtl/>
         </w:rPr>
-        <w:t xml:space="preserve">שתהיה הודעת שגיאה של ללחוץ על </w:t>
-      </w:r>
-      <w:r>
-        <w:rPr>
-          <w:rFonts w:cs="Arial"/>
-        </w:rPr>
-        <w:t>sf hk</w:t>
-      </w:r>
-      <w:r>
-        <w:rPr>
-          <w:rFonts w:cs="Arial" w:hint="cs"/>
-          <w:rtl/>
-        </w:rPr>
-        <w:t xml:space="preserve"> (אולי אם הנבדק שכח איפה לשים את הידיים)</w:t>
+        <w:t>שיהיו רק שלושה תנאים לסדר של הבלוקים</w:t>
+      </w:r>
+      <w:r>
+        <w:rPr>
+          <w:rFonts w:cs="Arial" w:hint="cs"/>
+          <w:rtl/>
+        </w:rPr>
+        <w:t>- ריבוע לטיני</w:t>
       </w:r>
     </w:p>
     <w:p>
@@ -435,12 +810,21 @@
           <w:rFonts w:cs="Arial"/>
         </w:rPr>
       </w:pPr>
-      <w:r>
-        <w:rPr>
-          <w:rFonts w:cs="Arial" w:hint="cs"/>
-          <w:rtl/>
-        </w:rPr>
-        <w:t>לשנות את המקשים</w:t>
+      <w:proofErr w:type="spellStart"/>
+      <w:r>
+        <w:rPr>
+          <w:rFonts w:cs="Arial" w:hint="cs"/>
+          <w:rtl/>
+        </w:rPr>
+        <w:t>בסשן</w:t>
+      </w:r>
+      <w:proofErr w:type="spellEnd"/>
+      <w:r>
+        <w:rPr>
+          <w:rFonts w:cs="Arial" w:hint="cs"/>
+          <w:rtl/>
+        </w:rPr>
+        <w:t xml:space="preserve"> השני לשנות הוראות ושלא יהיה מבחן</w:t>
       </w:r>
     </w:p>
     <w:p>
@@ -459,34 +843,61 @@
           <w:rFonts w:cs="Arial" w:hint="cs"/>
           <w:rtl/>
         </w:rPr>
-        <w:t>לשים ב</w:t>
-      </w:r>
-      <w:r>
-        <w:rPr>
-          <w:rFonts w:cs="Arial"/>
-        </w:rPr>
-        <w:t>choises</w:t>
-      </w:r>
-      <w:r>
-        <w:rPr>
-          <w:rFonts w:cs="Arial" w:hint="cs"/>
-          <w:rtl/>
-        </w:rPr>
-        <w:t xml:space="preserve"> </w:t>
-      </w:r>
-      <w:r>
-        <w:rPr>
-          <w:rFonts w:cs="Arial"/>
-        </w:rPr>
-        <w:t>all_keys</w:t>
-      </w:r>
-      <w:r>
-        <w:rPr>
-          <w:rFonts w:cs="Arial" w:hint="cs"/>
-          <w:rtl/>
-        </w:rPr>
-        <w:t xml:space="preserve"> ואז רק אם הוא לא לחץ על כלום לכתוב לו לענות מהר יותר.</w:t>
-      </w:r>
+        <w:t>ניסוחים בשפת העם</w:t>
+      </w:r>
+    </w:p>
+    <w:p>
+      <w:pPr>
+        <w:pStyle w:val="a3"/>
+        <w:numPr>
+          <w:ilvl w:val="0"/>
+          <w:numId w:val="1"/>
+        </w:numPr>
+        <w:rPr>
+          <w:rFonts w:cs="Arial"/>
+        </w:rPr>
+      </w:pPr>
+      <w:r>
+        <w:rPr>
+          <w:rFonts w:cs="Arial" w:hint="cs"/>
+          <w:rtl/>
+        </w:rPr>
+        <w:t>לחשב כמה בונוס הם יקבלו בערך</w:t>
+      </w:r>
+    </w:p>
+    <w:p>
+      <w:pPr>
+        <w:pStyle w:val="a3"/>
+        <w:numPr>
+          <w:ilvl w:val="0"/>
+          <w:numId w:val="1"/>
+        </w:numPr>
+        <w:rPr>
+          <w:rFonts w:cs="Arial"/>
+        </w:rPr>
+      </w:pPr>
+      <w:r>
+        <w:rPr>
+          <w:rFonts w:cs="Arial"/>
+        </w:rPr>
+        <w:t>Random walk</w:t>
+      </w:r>
+      <w:r>
+        <w:rPr>
+          <w:rFonts w:cs="Arial" w:hint="cs"/>
+          <w:rtl/>
+        </w:rPr>
+        <w:t xml:space="preserve"> לפי </w:t>
+      </w:r>
+      <w:proofErr w:type="spellStart"/>
+      <w:r>
+        <w:rPr>
+          <w:rFonts w:cs="Arial" w:hint="cs"/>
+          <w:rtl/>
+        </w:rPr>
+        <w:t>פרוליפיק</w:t>
+      </w:r>
+      <w:proofErr w:type="spellEnd"/>
     </w:p>
     <w:p>
       <w:pPr>

</xml_diff>

<commit_message>
random walk+latin square updated
</commit_message>
<xml_diff>
--- a/notes.docx
+++ b/notes.docx
@@ -5,7 +5,6 @@
     <w:p>
       <w:pPr>
         <w:rPr>
-          <w:rFonts w:hint="cs"/>
           <w:rtl/>
         </w:rPr>
       </w:pPr>
@@ -109,12 +108,14 @@
           <w:numId w:val="3"/>
         </w:numPr>
         <w:rPr>
-          <w:rtl/>
-        </w:rPr>
-      </w:pPr>
-      <w:r>
-        <w:rPr>
-          <w:rFonts w:cs="Arial"/>
+          <w:highlight w:val="yellow"/>
+          <w:rtl/>
+        </w:rPr>
+      </w:pPr>
+      <w:r>
+        <w:rPr>
+          <w:rFonts w:cs="Arial"/>
+          <w:highlight w:val="yellow"/>
           <w:rtl/>
         </w:rPr>
         <w:t>לערוך שאלות- אולי עוד שאלה על הצורות</w:t>
@@ -122,6 +123,7 @@
       <w:r>
         <w:rPr>
           <w:rFonts w:cs="Arial" w:hint="cs"/>
+          <w:highlight w:val="yellow"/>
           <w:rtl/>
         </w:rPr>
         <w:t xml:space="preserve"> (שלא רואים אותה צורה אף פעם)</w:t>
@@ -129,6 +131,7 @@
       <w:r>
         <w:rPr>
           <w:rFonts w:cs="Arial"/>
+          <w:highlight w:val="yellow"/>
           <w:rtl/>
         </w:rPr>
         <w:t xml:space="preserve"> ולשנות את השאלה על מטרת הניסוי</w:t>
@@ -163,11 +166,13 @@
         </w:numPr>
         <w:rPr>
           <w:rFonts w:cs="Arial"/>
-        </w:rPr>
-      </w:pPr>
-      <w:r>
-        <w:rPr>
-          <w:rFonts w:cs="Arial" w:hint="cs"/>
+          <w:highlight w:val="yellow"/>
+        </w:rPr>
+      </w:pPr>
+      <w:r>
+        <w:rPr>
+          <w:rFonts w:cs="Arial" w:hint="cs"/>
+          <w:highlight w:val="yellow"/>
           <w:rtl/>
         </w:rPr>
         <w:t>לסדר את הגדלים של התמונות</w:t>
@@ -189,7 +194,21 @@
           <w:rFonts w:cs="Arial" w:hint="cs"/>
           <w:rtl/>
         </w:rPr>
-        <w:t xml:space="preserve">לבדוק אם עידו </w:t>
+        <w:t xml:space="preserve">לבדוק </w:t>
+      </w:r>
+      <w:r>
+        <w:rPr>
+          <w:rFonts w:cs="Arial" w:hint="cs"/>
+          <w:rtl/>
+        </w:rPr>
+        <w:t>ע</w:t>
+      </w:r>
+      <w:r>
+        <w:rPr>
+          <w:rFonts w:cs="Arial" w:hint="cs"/>
+          <w:rtl/>
+        </w:rPr>
+        <w:t xml:space="preserve">ם עידו </w:t>
       </w:r>
       <w:proofErr w:type="spellStart"/>
       <w:r>
@@ -233,21 +252,16 @@
         </w:numPr>
         <w:rPr>
           <w:rFonts w:cs="Arial"/>
-        </w:rPr>
-      </w:pPr>
-      <w:r>
-        <w:rPr>
-          <w:rFonts w:cs="Arial" w:hint="cs"/>
-          <w:rtl/>
-        </w:rPr>
-        <w:t>זה תמיד אומר שטועים בשאלות גם אם צדקת- ל</w:t>
-      </w:r>
-      <w:r>
-        <w:rPr>
-          <w:rFonts w:cs="Arial" w:hint="cs"/>
-          <w:rtl/>
-        </w:rPr>
-        <w:t>תקן</w:t>
+          <w:highlight w:val="yellow"/>
+        </w:rPr>
+      </w:pPr>
+      <w:r>
+        <w:rPr>
+          <w:rFonts w:cs="Arial" w:hint="cs"/>
+          <w:highlight w:val="yellow"/>
+          <w:rtl/>
+        </w:rPr>
+        <w:t>זה תמיד אומר שטועים בשאלות גם אם צדקת- לתקן</w:t>
       </w:r>
     </w:p>
     <w:p>
@@ -259,11 +273,13 @@
         </w:numPr>
         <w:rPr>
           <w:rFonts w:cs="Arial"/>
-        </w:rPr>
-      </w:pPr>
-      <w:r>
-        <w:rPr>
-          <w:rFonts w:cs="Arial" w:hint="cs"/>
+          <w:highlight w:val="yellow"/>
+        </w:rPr>
+      </w:pPr>
+      <w:r>
+        <w:rPr>
+          <w:rFonts w:cs="Arial" w:hint="cs"/>
+          <w:highlight w:val="yellow"/>
           <w:rtl/>
         </w:rPr>
         <w:t>לטעון תמונות</w:t>
@@ -278,11 +294,13 @@
         </w:numPr>
         <w:rPr>
           <w:rFonts w:cs="Arial"/>
-        </w:rPr>
-      </w:pPr>
-      <w:r>
-        <w:rPr>
-          <w:rFonts w:cs="Arial" w:hint="cs"/>
+          <w:highlight w:val="yellow"/>
+        </w:rPr>
+      </w:pPr>
+      <w:r>
+        <w:rPr>
+          <w:rFonts w:cs="Arial" w:hint="cs"/>
+          <w:highlight w:val="yellow"/>
           <w:rtl/>
         </w:rPr>
         <w:t>להפוך תמונות למלבניות</w:t>
@@ -316,11 +334,13 @@
         </w:numPr>
         <w:rPr>
           <w:rFonts w:cs="Arial"/>
-        </w:rPr>
-      </w:pPr>
-      <w:r>
-        <w:rPr>
-          <w:rFonts w:cs="Arial" w:hint="cs"/>
+          <w:highlight w:val="yellow"/>
+        </w:rPr>
+      </w:pPr>
+      <w:r>
+        <w:rPr>
+          <w:rFonts w:cs="Arial" w:hint="cs"/>
+          <w:highlight w:val="yellow"/>
           <w:rtl/>
         </w:rPr>
         <w:t>שהקופסא תישאר</w:t>
@@ -354,11 +374,13 @@
         </w:numPr>
         <w:rPr>
           <w:rFonts w:cs="Arial"/>
-        </w:rPr>
-      </w:pPr>
-      <w:r>
-        <w:rPr>
-          <w:rFonts w:cs="Arial" w:hint="cs"/>
+          <w:highlight w:val="yellow"/>
+        </w:rPr>
+      </w:pPr>
+      <w:r>
+        <w:rPr>
+          <w:rFonts w:cs="Arial" w:hint="cs"/>
+          <w:highlight w:val="yellow"/>
           <w:rtl/>
         </w:rPr>
         <w:t xml:space="preserve">שהתמונות באותו </w:t>
@@ -367,6 +389,7 @@
       <w:r>
         <w:rPr>
           <w:rFonts w:cs="Arial" w:hint="cs"/>
+          <w:highlight w:val="yellow"/>
           <w:rtl/>
         </w:rPr>
         <w:t>טרייל</w:t>
@@ -375,6 +398,7 @@
       <w:r>
         <w:rPr>
           <w:rFonts w:cs="Arial" w:hint="cs"/>
+          <w:highlight w:val="yellow"/>
           <w:rtl/>
         </w:rPr>
         <w:t xml:space="preserve"> ייראו שונה</w:t>
@@ -389,11 +413,13 @@
         </w:numPr>
         <w:rPr>
           <w:rFonts w:cs="Arial"/>
-        </w:rPr>
-      </w:pPr>
-      <w:r>
-        <w:rPr>
-          <w:rFonts w:cs="Arial" w:hint="cs"/>
+          <w:highlight w:val="yellow"/>
+        </w:rPr>
+      </w:pPr>
+      <w:r>
+        <w:rPr>
+          <w:rFonts w:cs="Arial" w:hint="cs"/>
+          <w:highlight w:val="yellow"/>
           <w:rtl/>
         </w:rPr>
         <w:t>ריבוע לטיני</w:t>
@@ -408,11 +434,13 @@
         </w:numPr>
         <w:rPr>
           <w:rFonts w:cs="Arial"/>
-        </w:rPr>
-      </w:pPr>
-      <w:r>
-        <w:rPr>
-          <w:rFonts w:cs="Arial" w:hint="cs"/>
+          <w:highlight w:val="yellow"/>
+        </w:rPr>
+      </w:pPr>
+      <w:r>
+        <w:rPr>
+          <w:rFonts w:cs="Arial" w:hint="cs"/>
+          <w:highlight w:val="yellow"/>
           <w:rtl/>
         </w:rPr>
         <w:t>לוודא שהתמונות באותו גודל גם באימון וגם במבחן</w:t>
@@ -426,8 +454,7 @@
           <w:numId w:val="3"/>
         </w:numPr>
         <w:rPr>
-          <w:rFonts w:cs="Arial" w:hint="cs"/>
-          <w:rtl/>
+          <w:rFonts w:cs="Arial"/>
         </w:rPr>
       </w:pPr>
       <w:r>
@@ -472,6 +499,99 @@
     </w:p>
     <w:p>
       <w:pPr>
+        <w:pStyle w:val="a3"/>
+        <w:numPr>
+          <w:ilvl w:val="0"/>
+          <w:numId w:val="3"/>
+        </w:numPr>
+        <w:rPr>
+          <w:rFonts w:cs="Arial"/>
+        </w:rPr>
+      </w:pPr>
+      <w:r>
+        <w:rPr>
+          <w:rFonts w:cs="Arial" w:hint="cs"/>
+          <w:rtl/>
+        </w:rPr>
+        <w:t xml:space="preserve">לוודא שאין </w:t>
+      </w:r>
+      <w:proofErr w:type="spellStart"/>
+      <w:r>
+        <w:rPr>
+          <w:rFonts w:cs="Arial" w:hint="cs"/>
+          <w:rtl/>
+        </w:rPr>
+        <w:t>צ'וקואים</w:t>
+      </w:r>
+      <w:proofErr w:type="spellEnd"/>
+      <w:r>
+        <w:rPr>
+          <w:rFonts w:cs="Arial" w:hint="cs"/>
+          <w:rtl/>
+        </w:rPr>
+        <w:t xml:space="preserve"> מלוכסנים</w:t>
+      </w:r>
+    </w:p>
+    <w:p>
+      <w:pPr>
+        <w:pStyle w:val="a3"/>
+        <w:numPr>
+          <w:ilvl w:val="0"/>
+          <w:numId w:val="3"/>
+        </w:numPr>
+        <w:rPr>
+          <w:rFonts w:cs="Arial"/>
+        </w:rPr>
+      </w:pPr>
+      <w:r>
+        <w:rPr>
+          <w:rFonts w:cs="Arial" w:hint="cs"/>
+          <w:rtl/>
+        </w:rPr>
+        <w:t>ב</w:t>
+      </w:r>
+      <w:r>
+        <w:rPr>
+          <w:rFonts w:cs="Arial"/>
+        </w:rPr>
+        <w:t>example images</w:t>
+      </w:r>
+      <w:r>
+        <w:rPr>
+          <w:rFonts w:cs="Arial" w:hint="cs"/>
+          <w:rtl/>
+        </w:rPr>
+        <w:t xml:space="preserve"> יש דברים של </w:t>
+      </w:r>
+      <w:r>
+        <w:rPr>
+          <w:rFonts w:cs="Arial"/>
+        </w:rPr>
+        <w:t>squares</w:t>
+      </w:r>
+    </w:p>
+    <w:p>
+      <w:pPr>
+        <w:pStyle w:val="a3"/>
+        <w:numPr>
+          <w:ilvl w:val="0"/>
+          <w:numId w:val="3"/>
+        </w:numPr>
+        <w:rPr>
+          <w:rFonts w:cs="Arial"/>
+          <w:rtl/>
+        </w:rPr>
+      </w:pPr>
+      <w:r>
+        <w:rPr>
+          <w:rFonts w:cs="Arial" w:hint="cs"/>
+          <w:rtl/>
+        </w:rPr>
+        <w:t>לשנות את התמונות המחוברות של עידו</w:t>
+      </w:r>
+    </w:p>
+    <w:p>
+      <w:pPr>
         <w:rPr>
           <w:rtl/>
         </w:rPr>
@@ -787,6 +907,7 @@
       <w:r>
         <w:rPr>
           <w:rFonts w:cs="Arial" w:hint="cs"/>
+          <w:highlight w:val="yellow"/>
           <w:rtl/>
         </w:rPr>
         <w:t>שיהיו רק שלושה תנאים לסדר של הבלוקים</w:t>
@@ -794,6 +915,7 @@
       <w:r>
         <w:rPr>
           <w:rFonts w:cs="Arial" w:hint="cs"/>
+          <w:highlight w:val="yellow"/>
           <w:rtl/>
         </w:rPr>
         <w:t>- ריבוע לטיני</w:t>
@@ -874,17 +996,20 @@
         </w:numPr>
         <w:rPr>
           <w:rFonts w:cs="Arial"/>
-        </w:rPr>
-      </w:pPr>
-      <w:r>
-        <w:rPr>
-          <w:rFonts w:cs="Arial"/>
+          <w:highlight w:val="yellow"/>
+        </w:rPr>
+      </w:pPr>
+      <w:r>
+        <w:rPr>
+          <w:rFonts w:cs="Arial"/>
+          <w:highlight w:val="yellow"/>
         </w:rPr>
         <w:t>Random walk</w:t>
       </w:r>
       <w:r>
         <w:rPr>
           <w:rFonts w:cs="Arial" w:hint="cs"/>
+          <w:highlight w:val="yellow"/>
           <w:rtl/>
         </w:rPr>
         <w:t xml:space="preserve"> לפי </w:t>
@@ -893,32 +1018,124 @@
       <w:r>
         <w:rPr>
           <w:rFonts w:cs="Arial" w:hint="cs"/>
+          <w:highlight w:val="yellow"/>
           <w:rtl/>
         </w:rPr>
         <w:t>פרוליפיק</w:t>
       </w:r>
       <w:proofErr w:type="spellEnd"/>
-    </w:p>
-    <w:p>
-      <w:pPr>
-        <w:rPr>
-          <w:rFonts w:cs="Arial"/>
-          <w:rtl/>
-        </w:rPr>
-      </w:pPr>
-    </w:p>
-    <w:p>
-      <w:pPr>
-        <w:rPr>
-          <w:rFonts w:cs="Arial"/>
-          <w:rtl/>
-        </w:rPr>
-      </w:pPr>
-    </w:p>
-    <w:p>
-      <w:pPr>
-        <w:rPr>
-          <w:rFonts w:cs="Arial" w:hint="cs"/>
+      <w:r>
+        <w:rPr>
+          <w:rFonts w:cs="Arial" w:hint="cs"/>
+          <w:rtl/>
+        </w:rPr>
+        <w:t xml:space="preserve"> </w:t>
+      </w:r>
+      <w:r>
+        <w:rPr>
+          <w:rFonts w:cs="Arial"/>
+          <w:rtl/>
+        </w:rPr>
+        <w:t>–</w:t>
+      </w:r>
+      <w:r>
+        <w:rPr>
+          <w:rFonts w:cs="Arial" w:hint="cs"/>
+          <w:rtl/>
+        </w:rPr>
+        <w:t xml:space="preserve"> </w:t>
+      </w:r>
+      <w:proofErr w:type="spellStart"/>
+      <w:r>
+        <w:rPr>
+          <w:rFonts w:cs="Arial" w:hint="cs"/>
+          <w:rtl/>
+        </w:rPr>
+        <w:t>בסשן</w:t>
+      </w:r>
+      <w:proofErr w:type="spellEnd"/>
+      <w:r>
+        <w:rPr>
+          <w:rFonts w:cs="Arial" w:hint="cs"/>
+          <w:rtl/>
+        </w:rPr>
+        <w:t xml:space="preserve"> השני הפוך</w:t>
+      </w:r>
+    </w:p>
+    <w:p>
+      <w:pPr>
+        <w:pStyle w:val="a3"/>
+        <w:numPr>
+          <w:ilvl w:val="0"/>
+          <w:numId w:val="1"/>
+        </w:numPr>
+        <w:rPr>
+          <w:rFonts w:cs="Arial"/>
+        </w:rPr>
+      </w:pPr>
+      <w:r>
+        <w:rPr>
+          <w:rFonts w:cs="Arial" w:hint="cs"/>
+          <w:rtl/>
+        </w:rPr>
+        <w:t>לשנות באימון לגירויים עם רקע לבן</w:t>
+      </w:r>
+    </w:p>
+    <w:p>
+      <w:pPr>
+        <w:pStyle w:val="a3"/>
+        <w:numPr>
+          <w:ilvl w:val="0"/>
+          <w:numId w:val="1"/>
+        </w:numPr>
+        <w:rPr>
+          <w:rFonts w:cs="Arial"/>
+        </w:rPr>
+      </w:pPr>
+      <w:r>
+        <w:rPr>
+          <w:rFonts w:cs="Arial" w:hint="cs"/>
+          <w:rtl/>
+        </w:rPr>
+        <w:t xml:space="preserve">לוודא שאין </w:t>
+      </w:r>
+      <w:proofErr w:type="spellStart"/>
+      <w:r>
+        <w:rPr>
+          <w:rFonts w:cs="Arial" w:hint="cs"/>
+          <w:rtl/>
+        </w:rPr>
+        <w:t>צ'וקואים</w:t>
+      </w:r>
+      <w:proofErr w:type="spellEnd"/>
+      <w:r>
+        <w:rPr>
+          <w:rFonts w:cs="Arial" w:hint="cs"/>
+          <w:rtl/>
+        </w:rPr>
+        <w:t xml:space="preserve"> מלוכסנים</w:t>
+      </w:r>
+    </w:p>
+    <w:p>
+      <w:pPr>
+        <w:rPr>
+          <w:rFonts w:cs="Arial"/>
+          <w:rtl/>
+        </w:rPr>
+      </w:pPr>
+    </w:p>
+    <w:p>
+      <w:pPr>
+        <w:rPr>
+          <w:rFonts w:cs="Arial"/>
+          <w:rtl/>
+        </w:rPr>
+      </w:pPr>
+    </w:p>
+    <w:p>
+      <w:pPr>
+        <w:rPr>
+          <w:rFonts w:cs="Arial"/>
           <w:b/>
           <w:bCs/>
           <w:rtl/>
@@ -983,6 +1200,7 @@
         <w:rPr>
           <w:rFonts w:cs="Arial"/>
         </w:rPr>
+        <w:lastRenderedPageBreak/>
         <w:t>1 mid left ----- d</w:t>
       </w:r>
     </w:p>
@@ -1034,7 +1252,7 @@
     <w:p>
       <w:pPr>
         <w:rPr>
-          <w:rFonts w:cs="Arial" w:hint="cs"/>
+          <w:rFonts w:cs="Arial"/>
           <w:rtl/>
         </w:rPr>
       </w:pPr>

</xml_diff>

<commit_message>
chage end of test string
</commit_message>
<xml_diff>
--- a/notes.docx
+++ b/notes.docx
@@ -5,12 +5,16 @@
     <w:p>
       <w:pPr>
         <w:rPr>
-          <w:rtl/>
-        </w:rPr>
-      </w:pPr>
-      <w:r>
-        <w:rPr>
-          <w:rFonts w:cs="Arial"/>
+          <w:sz w:val="18"/>
+          <w:szCs w:val="18"/>
+          <w:rtl/>
+        </w:rPr>
+      </w:pPr>
+      <w:r>
+        <w:rPr>
+          <w:rFonts w:cs="Arial"/>
+          <w:sz w:val="18"/>
+          <w:szCs w:val="18"/>
           <w:rtl/>
         </w:rPr>
         <w:t>אדפטציות לקוד</w:t>
@@ -18,6 +22,8 @@
       <w:r>
         <w:rPr>
           <w:rFonts w:cs="Arial" w:hint="cs"/>
+          <w:sz w:val="18"/>
+          <w:szCs w:val="18"/>
           <w:rtl/>
         </w:rPr>
         <w:t xml:space="preserve"> ניסוי 1</w:t>
@@ -25,6 +31,8 @@
       <w:r>
         <w:rPr>
           <w:rFonts w:cs="Arial"/>
+          <w:sz w:val="18"/>
+          <w:szCs w:val="18"/>
           <w:rtl/>
         </w:rPr>
         <w:t>:</w:t>
@@ -38,12 +46,16 @@
           <w:numId w:val="3"/>
         </w:numPr>
         <w:rPr>
-          <w:rtl/>
-        </w:rPr>
-      </w:pPr>
-      <w:r>
-        <w:rPr>
-          <w:rFonts w:cs="Arial"/>
+          <w:sz w:val="18"/>
+          <w:szCs w:val="18"/>
+          <w:rtl/>
+        </w:rPr>
+      </w:pPr>
+      <w:r>
+        <w:rPr>
+          <w:rFonts w:cs="Arial"/>
+          <w:sz w:val="18"/>
+          <w:szCs w:val="18"/>
           <w:rtl/>
         </w:rPr>
         <w:t xml:space="preserve">לנקות את הקוד כך שיכיל רק את </w:t>
@@ -52,6 +64,8 @@
       <w:r>
         <w:rPr>
           <w:rFonts w:cs="Arial"/>
+          <w:sz w:val="18"/>
+          <w:szCs w:val="18"/>
           <w:rtl/>
         </w:rPr>
         <w:t>המטלת</w:t>
@@ -60,6 +74,8 @@
       <w:r>
         <w:rPr>
           <w:rFonts w:cs="Arial"/>
+          <w:sz w:val="18"/>
+          <w:szCs w:val="18"/>
           <w:rtl/>
         </w:rPr>
         <w:t xml:space="preserve"> קלפים וגם לנקות את </w:t>
@@ -68,6 +84,8 @@
       <w:r>
         <w:rPr>
           <w:rFonts w:cs="Arial"/>
+          <w:sz w:val="18"/>
+          <w:szCs w:val="18"/>
           <w:rtl/>
         </w:rPr>
         <w:t>הגיט</w:t>
@@ -76,6 +94,8 @@
       <w:r>
         <w:rPr>
           <w:rFonts w:cs="Arial"/>
+          <w:sz w:val="18"/>
+          <w:szCs w:val="18"/>
           <w:rtl/>
         </w:rPr>
         <w:t xml:space="preserve"> (עם עידו)</w:t>
@@ -89,13 +109,17 @@
           <w:numId w:val="3"/>
         </w:numPr>
         <w:rPr>
-          <w:highlight w:val="yellow"/>
-          <w:rtl/>
-        </w:rPr>
-      </w:pPr>
-      <w:r>
-        <w:rPr>
-          <w:rFonts w:cs="Arial"/>
+          <w:sz w:val="18"/>
+          <w:szCs w:val="18"/>
+          <w:highlight w:val="yellow"/>
+          <w:rtl/>
+        </w:rPr>
+      </w:pPr>
+      <w:r>
+        <w:rPr>
+          <w:rFonts w:cs="Arial"/>
+          <w:sz w:val="18"/>
+          <w:szCs w:val="18"/>
           <w:highlight w:val="yellow"/>
           <w:rtl/>
         </w:rPr>
@@ -110,13 +134,17 @@
           <w:numId w:val="3"/>
         </w:numPr>
         <w:rPr>
-          <w:highlight w:val="yellow"/>
-          <w:rtl/>
-        </w:rPr>
-      </w:pPr>
-      <w:r>
-        <w:rPr>
-          <w:rFonts w:cs="Arial"/>
+          <w:sz w:val="18"/>
+          <w:szCs w:val="18"/>
+          <w:highlight w:val="yellow"/>
+          <w:rtl/>
+        </w:rPr>
+      </w:pPr>
+      <w:r>
+        <w:rPr>
+          <w:rFonts w:cs="Arial"/>
+          <w:sz w:val="18"/>
+          <w:szCs w:val="18"/>
           <w:highlight w:val="yellow"/>
           <w:rtl/>
         </w:rPr>
@@ -125,6 +153,8 @@
       <w:r>
         <w:rPr>
           <w:rFonts w:cs="Arial" w:hint="cs"/>
+          <w:sz w:val="18"/>
+          <w:szCs w:val="18"/>
           <w:highlight w:val="yellow"/>
           <w:rtl/>
         </w:rPr>
@@ -133,6 +163,8 @@
       <w:r>
         <w:rPr>
           <w:rFonts w:cs="Arial"/>
+          <w:sz w:val="18"/>
+          <w:szCs w:val="18"/>
           <w:highlight w:val="yellow"/>
           <w:rtl/>
         </w:rPr>
@@ -148,13 +180,17 @@
         </w:numPr>
         <w:rPr>
           <w:rFonts w:cs="Arial"/>
-          <w:highlight w:val="yellow"/>
-          <w:rtl/>
-        </w:rPr>
-      </w:pPr>
-      <w:r>
-        <w:rPr>
-          <w:rFonts w:cs="Arial"/>
+          <w:sz w:val="18"/>
+          <w:szCs w:val="18"/>
+          <w:highlight w:val="yellow"/>
+          <w:rtl/>
+        </w:rPr>
+      </w:pPr>
+      <w:r>
+        <w:rPr>
+          <w:rFonts w:cs="Arial"/>
+          <w:sz w:val="18"/>
+          <w:szCs w:val="18"/>
           <w:highlight w:val="yellow"/>
           <w:rtl/>
         </w:rPr>
@@ -170,12 +206,16 @@
         </w:numPr>
         <w:rPr>
           <w:rFonts w:cs="Arial"/>
-          <w:highlight w:val="yellow"/>
-        </w:rPr>
-      </w:pPr>
-      <w:r>
-        <w:rPr>
-          <w:rFonts w:cs="Arial" w:hint="cs"/>
+          <w:sz w:val="18"/>
+          <w:szCs w:val="18"/>
+          <w:highlight w:val="yellow"/>
+        </w:rPr>
+      </w:pPr>
+      <w:r>
+        <w:rPr>
+          <w:rFonts w:cs="Arial" w:hint="cs"/>
+          <w:sz w:val="18"/>
+          <w:szCs w:val="18"/>
           <w:highlight w:val="yellow"/>
           <w:rtl/>
         </w:rPr>
@@ -191,12 +231,16 @@
         </w:numPr>
         <w:rPr>
           <w:rFonts w:cs="Arial"/>
-          <w:highlight w:val="yellow"/>
-        </w:rPr>
-      </w:pPr>
-      <w:r>
-        <w:rPr>
-          <w:rFonts w:cs="Arial" w:hint="cs"/>
+          <w:sz w:val="18"/>
+          <w:szCs w:val="18"/>
+          <w:highlight w:val="yellow"/>
+        </w:rPr>
+      </w:pPr>
+      <w:r>
+        <w:rPr>
+          <w:rFonts w:cs="Arial" w:hint="cs"/>
+          <w:sz w:val="18"/>
+          <w:szCs w:val="18"/>
           <w:highlight w:val="yellow"/>
           <w:rtl/>
         </w:rPr>
@@ -212,12 +256,16 @@
         </w:numPr>
         <w:rPr>
           <w:rFonts w:cs="Arial"/>
-          <w:highlight w:val="yellow"/>
-        </w:rPr>
-      </w:pPr>
-      <w:r>
-        <w:rPr>
-          <w:rFonts w:cs="Arial" w:hint="cs"/>
+          <w:sz w:val="18"/>
+          <w:szCs w:val="18"/>
+          <w:highlight w:val="yellow"/>
+        </w:rPr>
+      </w:pPr>
+      <w:r>
+        <w:rPr>
+          <w:rFonts w:cs="Arial" w:hint="cs"/>
+          <w:sz w:val="18"/>
+          <w:szCs w:val="18"/>
           <w:highlight w:val="yellow"/>
           <w:rtl/>
         </w:rPr>
@@ -233,12 +281,16 @@
         </w:numPr>
         <w:rPr>
           <w:rFonts w:cs="Arial"/>
-          <w:highlight w:val="yellow"/>
-        </w:rPr>
-      </w:pPr>
-      <w:r>
-        <w:rPr>
-          <w:rFonts w:cs="Arial" w:hint="cs"/>
+          <w:sz w:val="18"/>
+          <w:szCs w:val="18"/>
+          <w:highlight w:val="yellow"/>
+        </w:rPr>
+      </w:pPr>
+      <w:r>
+        <w:rPr>
+          <w:rFonts w:cs="Arial" w:hint="cs"/>
+          <w:sz w:val="18"/>
+          <w:szCs w:val="18"/>
           <w:highlight w:val="yellow"/>
           <w:rtl/>
         </w:rPr>
@@ -254,12 +306,16 @@
         </w:numPr>
         <w:rPr>
           <w:rFonts w:cs="Arial"/>
-          <w:highlight w:val="yellow"/>
-        </w:rPr>
-      </w:pPr>
-      <w:r>
-        <w:rPr>
-          <w:rFonts w:cs="Arial" w:hint="cs"/>
+          <w:sz w:val="18"/>
+          <w:szCs w:val="18"/>
+          <w:highlight w:val="yellow"/>
+        </w:rPr>
+      </w:pPr>
+      <w:r>
+        <w:rPr>
+          <w:rFonts w:cs="Arial" w:hint="cs"/>
+          <w:sz w:val="18"/>
+          <w:szCs w:val="18"/>
           <w:highlight w:val="yellow"/>
           <w:rtl/>
         </w:rPr>
@@ -275,12 +331,16 @@
         </w:numPr>
         <w:rPr>
           <w:rFonts w:cs="Arial"/>
-          <w:highlight w:val="yellow"/>
-        </w:rPr>
-      </w:pPr>
-      <w:r>
-        <w:rPr>
-          <w:rFonts w:cs="Arial" w:hint="cs"/>
+          <w:sz w:val="18"/>
+          <w:szCs w:val="18"/>
+          <w:highlight w:val="yellow"/>
+        </w:rPr>
+      </w:pPr>
+      <w:r>
+        <w:rPr>
+          <w:rFonts w:cs="Arial" w:hint="cs"/>
+          <w:sz w:val="18"/>
+          <w:szCs w:val="18"/>
           <w:highlight w:val="yellow"/>
           <w:rtl/>
         </w:rPr>
@@ -296,12 +356,16 @@
         </w:numPr>
         <w:rPr>
           <w:rFonts w:cs="Arial"/>
-          <w:highlight w:val="yellow"/>
-        </w:rPr>
-      </w:pPr>
-      <w:r>
-        <w:rPr>
-          <w:rFonts w:cs="Arial" w:hint="cs"/>
+          <w:sz w:val="18"/>
+          <w:szCs w:val="18"/>
+          <w:highlight w:val="yellow"/>
+        </w:rPr>
+      </w:pPr>
+      <w:r>
+        <w:rPr>
+          <w:rFonts w:cs="Arial" w:hint="cs"/>
+          <w:sz w:val="18"/>
+          <w:szCs w:val="18"/>
           <w:highlight w:val="yellow"/>
           <w:rtl/>
         </w:rPr>
@@ -317,12 +381,16 @@
         </w:numPr>
         <w:rPr>
           <w:rFonts w:cs="Arial"/>
-          <w:highlight w:val="yellow"/>
-        </w:rPr>
-      </w:pPr>
-      <w:r>
-        <w:rPr>
-          <w:rFonts w:cs="Arial" w:hint="cs"/>
+          <w:sz w:val="18"/>
+          <w:szCs w:val="18"/>
+          <w:highlight w:val="yellow"/>
+        </w:rPr>
+      </w:pPr>
+      <w:r>
+        <w:rPr>
+          <w:rFonts w:cs="Arial" w:hint="cs"/>
+          <w:sz w:val="18"/>
+          <w:szCs w:val="18"/>
           <w:highlight w:val="yellow"/>
           <w:rtl/>
         </w:rPr>
@@ -338,12 +406,16 @@
         </w:numPr>
         <w:rPr>
           <w:rFonts w:cs="Arial"/>
-          <w:highlight w:val="yellow"/>
-        </w:rPr>
-      </w:pPr>
-      <w:r>
-        <w:rPr>
-          <w:rFonts w:cs="Arial" w:hint="cs"/>
+          <w:sz w:val="18"/>
+          <w:szCs w:val="18"/>
+          <w:highlight w:val="yellow"/>
+        </w:rPr>
+      </w:pPr>
+      <w:r>
+        <w:rPr>
+          <w:rFonts w:cs="Arial" w:hint="cs"/>
+          <w:sz w:val="18"/>
+          <w:szCs w:val="18"/>
           <w:highlight w:val="yellow"/>
           <w:rtl/>
         </w:rPr>
@@ -353,6 +425,8 @@
       <w:r>
         <w:rPr>
           <w:rFonts w:cs="Arial" w:hint="cs"/>
+          <w:sz w:val="18"/>
+          <w:szCs w:val="18"/>
           <w:highlight w:val="yellow"/>
           <w:rtl/>
         </w:rPr>
@@ -362,6 +436,8 @@
       <w:r>
         <w:rPr>
           <w:rFonts w:cs="Arial" w:hint="cs"/>
+          <w:sz w:val="18"/>
+          <w:szCs w:val="18"/>
           <w:highlight w:val="yellow"/>
           <w:rtl/>
         </w:rPr>
@@ -377,12 +453,16 @@
         </w:numPr>
         <w:rPr>
           <w:rFonts w:cs="Arial"/>
-          <w:highlight w:val="yellow"/>
-        </w:rPr>
-      </w:pPr>
-      <w:r>
-        <w:rPr>
-          <w:rFonts w:cs="Arial" w:hint="cs"/>
+          <w:sz w:val="18"/>
+          <w:szCs w:val="18"/>
+          <w:highlight w:val="yellow"/>
+        </w:rPr>
+      </w:pPr>
+      <w:r>
+        <w:rPr>
+          <w:rFonts w:cs="Arial" w:hint="cs"/>
+          <w:sz w:val="18"/>
+          <w:szCs w:val="18"/>
           <w:highlight w:val="yellow"/>
           <w:rtl/>
         </w:rPr>
@@ -398,12 +478,16 @@
         </w:numPr>
         <w:rPr>
           <w:rFonts w:cs="Arial"/>
-          <w:highlight w:val="yellow"/>
-        </w:rPr>
-      </w:pPr>
-      <w:r>
-        <w:rPr>
-          <w:rFonts w:cs="Arial" w:hint="cs"/>
+          <w:sz w:val="18"/>
+          <w:szCs w:val="18"/>
+          <w:highlight w:val="yellow"/>
+        </w:rPr>
+      </w:pPr>
+      <w:r>
+        <w:rPr>
+          <w:rFonts w:cs="Arial" w:hint="cs"/>
+          <w:sz w:val="18"/>
+          <w:szCs w:val="18"/>
           <w:highlight w:val="yellow"/>
           <w:rtl/>
         </w:rPr>
@@ -419,12 +503,16 @@
         </w:numPr>
         <w:rPr>
           <w:rFonts w:cs="Arial"/>
-          <w:highlight w:val="yellow"/>
-        </w:rPr>
-      </w:pPr>
-      <w:r>
-        <w:rPr>
-          <w:rFonts w:cs="Arial" w:hint="cs"/>
+          <w:sz w:val="18"/>
+          <w:szCs w:val="18"/>
+          <w:highlight w:val="yellow"/>
+        </w:rPr>
+      </w:pPr>
+      <w:r>
+        <w:rPr>
+          <w:rFonts w:cs="Arial" w:hint="cs"/>
+          <w:sz w:val="18"/>
+          <w:szCs w:val="18"/>
           <w:highlight w:val="yellow"/>
           <w:rtl/>
         </w:rPr>
@@ -434,6 +522,8 @@
       <w:r>
         <w:rPr>
           <w:rFonts w:cs="Arial" w:hint="cs"/>
+          <w:sz w:val="18"/>
+          <w:szCs w:val="18"/>
           <w:highlight w:val="yellow"/>
           <w:rtl/>
         </w:rPr>
@@ -443,6 +533,8 @@
       <w:r>
         <w:rPr>
           <w:rFonts w:cs="Arial" w:hint="cs"/>
+          <w:sz w:val="18"/>
+          <w:szCs w:val="18"/>
           <w:highlight w:val="yellow"/>
           <w:rtl/>
         </w:rPr>
@@ -452,6 +544,8 @@
       <w:r>
         <w:rPr>
           <w:rFonts w:cs="Arial" w:hint="cs"/>
+          <w:sz w:val="18"/>
+          <w:szCs w:val="18"/>
           <w:highlight w:val="yellow"/>
           <w:rtl/>
         </w:rPr>
@@ -461,6 +555,8 @@
       <w:r>
         <w:rPr>
           <w:rFonts w:cs="Arial" w:hint="cs"/>
+          <w:sz w:val="18"/>
+          <w:szCs w:val="18"/>
           <w:highlight w:val="yellow"/>
           <w:rtl/>
         </w:rPr>
@@ -476,12 +572,16 @@
         </w:numPr>
         <w:rPr>
           <w:rFonts w:cs="Arial"/>
-          <w:highlight w:val="yellow"/>
-        </w:rPr>
-      </w:pPr>
-      <w:r>
-        <w:rPr>
-          <w:rFonts w:cs="Arial" w:hint="cs"/>
+          <w:sz w:val="18"/>
+          <w:szCs w:val="18"/>
+          <w:highlight w:val="yellow"/>
+        </w:rPr>
+      </w:pPr>
+      <w:r>
+        <w:rPr>
+          <w:rFonts w:cs="Arial" w:hint="cs"/>
+          <w:sz w:val="18"/>
+          <w:szCs w:val="18"/>
           <w:highlight w:val="yellow"/>
           <w:rtl/>
         </w:rPr>
@@ -491,6 +591,8 @@
       <w:r>
         <w:rPr>
           <w:rFonts w:cs="Arial" w:hint="cs"/>
+          <w:sz w:val="18"/>
+          <w:szCs w:val="18"/>
           <w:highlight w:val="yellow"/>
           <w:rtl/>
         </w:rPr>
@@ -500,6 +602,8 @@
       <w:r>
         <w:rPr>
           <w:rFonts w:cs="Arial" w:hint="cs"/>
+          <w:sz w:val="18"/>
+          <w:szCs w:val="18"/>
           <w:highlight w:val="yellow"/>
           <w:rtl/>
         </w:rPr>
@@ -515,12 +619,16 @@
         </w:numPr>
         <w:rPr>
           <w:rFonts w:cs="Arial"/>
-          <w:highlight w:val="yellow"/>
-        </w:rPr>
-      </w:pPr>
-      <w:r>
-        <w:rPr>
-          <w:rFonts w:cs="Arial" w:hint="cs"/>
+          <w:sz w:val="18"/>
+          <w:szCs w:val="18"/>
+          <w:highlight w:val="yellow"/>
+        </w:rPr>
+      </w:pPr>
+      <w:r>
+        <w:rPr>
+          <w:rFonts w:cs="Arial" w:hint="cs"/>
+          <w:sz w:val="18"/>
+          <w:szCs w:val="18"/>
           <w:highlight w:val="yellow"/>
           <w:rtl/>
         </w:rPr>
@@ -530,6 +638,8 @@
       <w:r>
         <w:rPr>
           <w:rFonts w:cs="Arial" w:hint="cs"/>
+          <w:sz w:val="18"/>
+          <w:szCs w:val="18"/>
           <w:highlight w:val="yellow"/>
           <w:rtl/>
         </w:rPr>
@@ -539,6 +649,8 @@
       <w:r>
         <w:rPr>
           <w:rFonts w:cs="Arial" w:hint="cs"/>
+          <w:sz w:val="18"/>
+          <w:szCs w:val="18"/>
           <w:highlight w:val="yellow"/>
           <w:rtl/>
         </w:rPr>
@@ -554,12 +666,16 @@
         </w:numPr>
         <w:rPr>
           <w:rFonts w:cs="Arial"/>
-          <w:highlight w:val="yellow"/>
-        </w:rPr>
-      </w:pPr>
-      <w:r>
-        <w:rPr>
-          <w:rFonts w:cs="Arial" w:hint="cs"/>
+          <w:sz w:val="18"/>
+          <w:szCs w:val="18"/>
+          <w:highlight w:val="yellow"/>
+        </w:rPr>
+      </w:pPr>
+      <w:r>
+        <w:rPr>
+          <w:rFonts w:cs="Arial" w:hint="cs"/>
+          <w:sz w:val="18"/>
+          <w:szCs w:val="18"/>
           <w:highlight w:val="yellow"/>
           <w:rtl/>
         </w:rPr>
@@ -568,6 +684,8 @@
       <w:r>
         <w:rPr>
           <w:rFonts w:cs="Arial"/>
+          <w:sz w:val="18"/>
+          <w:szCs w:val="18"/>
           <w:highlight w:val="yellow"/>
         </w:rPr>
         <w:t>example images</w:t>
@@ -575,6 +693,8 @@
       <w:r>
         <w:rPr>
           <w:rFonts w:cs="Arial" w:hint="cs"/>
+          <w:sz w:val="18"/>
+          <w:szCs w:val="18"/>
           <w:highlight w:val="yellow"/>
           <w:rtl/>
         </w:rPr>
@@ -583,6 +703,8 @@
       <w:r>
         <w:rPr>
           <w:rFonts w:cs="Arial"/>
+          <w:sz w:val="18"/>
+          <w:szCs w:val="18"/>
           <w:highlight w:val="yellow"/>
         </w:rPr>
         <w:t>squares</w:t>
@@ -597,12 +719,16 @@
         </w:numPr>
         <w:rPr>
           <w:rFonts w:cs="Arial"/>
-          <w:highlight w:val="yellow"/>
-        </w:rPr>
-      </w:pPr>
-      <w:r>
-        <w:rPr>
-          <w:rFonts w:cs="Arial" w:hint="cs"/>
+          <w:sz w:val="18"/>
+          <w:szCs w:val="18"/>
+          <w:highlight w:val="yellow"/>
+        </w:rPr>
+      </w:pPr>
+      <w:r>
+        <w:rPr>
+          <w:rFonts w:cs="Arial" w:hint="cs"/>
+          <w:sz w:val="18"/>
+          <w:szCs w:val="18"/>
           <w:highlight w:val="yellow"/>
           <w:rtl/>
         </w:rPr>
@@ -618,11 +744,15 @@
         </w:numPr>
         <w:rPr>
           <w:rFonts w:cs="Arial"/>
-        </w:rPr>
-      </w:pPr>
-      <w:r>
-        <w:rPr>
-          <w:rFonts w:cs="Arial" w:hint="cs"/>
+          <w:sz w:val="18"/>
+          <w:szCs w:val="18"/>
+        </w:rPr>
+      </w:pPr>
+      <w:r>
+        <w:rPr>
+          <w:rFonts w:cs="Arial" w:hint="cs"/>
+          <w:sz w:val="18"/>
+          <w:szCs w:val="18"/>
           <w:rtl/>
         </w:rPr>
         <w:t>להריץ ניסוי שלם לראות שאין חוסרים בתמונות</w:t>
@@ -637,12 +767,16 @@
         </w:numPr>
         <w:rPr>
           <w:rFonts w:cs="Arial"/>
-          <w:highlight w:val="yellow"/>
-        </w:rPr>
-      </w:pPr>
-      <w:r>
-        <w:rPr>
-          <w:rFonts w:cs="Arial" w:hint="cs"/>
+          <w:sz w:val="18"/>
+          <w:szCs w:val="18"/>
+          <w:highlight w:val="yellow"/>
+        </w:rPr>
+      </w:pPr>
+      <w:r>
+        <w:rPr>
+          <w:rFonts w:cs="Arial" w:hint="cs"/>
+          <w:sz w:val="18"/>
+          <w:szCs w:val="18"/>
           <w:highlight w:val="yellow"/>
           <w:rtl/>
         </w:rPr>
@@ -651,6 +785,8 @@
       <w:r>
         <w:rPr>
           <w:rFonts w:cs="Arial"/>
+          <w:sz w:val="18"/>
+          <w:szCs w:val="18"/>
           <w:highlight w:val="yellow"/>
         </w:rPr>
         <w:t>catch trial</w:t>
@@ -658,6 +794,8 @@
       <w:r>
         <w:rPr>
           <w:rFonts w:cs="Arial" w:hint="cs"/>
+          <w:sz w:val="18"/>
+          <w:szCs w:val="18"/>
           <w:highlight w:val="yellow"/>
           <w:rtl/>
         </w:rPr>
@@ -673,11 +811,15 @@
         </w:numPr>
         <w:rPr>
           <w:rFonts w:cs="Arial"/>
-        </w:rPr>
-      </w:pPr>
-      <w:r>
-        <w:rPr>
-          <w:rFonts w:cs="Arial" w:hint="cs"/>
+          <w:sz w:val="18"/>
+          <w:szCs w:val="18"/>
+        </w:rPr>
+      </w:pPr>
+      <w:r>
+        <w:rPr>
+          <w:rFonts w:cs="Arial" w:hint="cs"/>
+          <w:sz w:val="18"/>
+          <w:szCs w:val="18"/>
           <w:rtl/>
         </w:rPr>
         <w:t>לוודא שהתמונות ב</w:t>
@@ -685,12 +827,16 @@
       <w:r>
         <w:rPr>
           <w:rFonts w:cs="Arial"/>
+          <w:sz w:val="18"/>
+          <w:szCs w:val="18"/>
         </w:rPr>
         <w:t>catch trials</w:t>
       </w:r>
       <w:r>
         <w:rPr>
           <w:rFonts w:cs="Arial" w:hint="cs"/>
+          <w:sz w:val="18"/>
+          <w:szCs w:val="18"/>
           <w:rtl/>
         </w:rPr>
         <w:t xml:space="preserve"> שונות</w:t>
@@ -705,11 +851,17 @@
         </w:numPr>
         <w:rPr>
           <w:rFonts w:cs="Arial"/>
-        </w:rPr>
-      </w:pPr>
-      <w:r>
-        <w:rPr>
-          <w:rFonts w:cs="Arial" w:hint="cs"/>
+          <w:sz w:val="18"/>
+          <w:szCs w:val="18"/>
+          <w:highlight w:val="yellow"/>
+        </w:rPr>
+      </w:pPr>
+      <w:r>
+        <w:rPr>
+          <w:rFonts w:cs="Arial" w:hint="cs"/>
+          <w:sz w:val="18"/>
+          <w:szCs w:val="18"/>
+          <w:highlight w:val="yellow"/>
           <w:rtl/>
         </w:rPr>
         <w:t xml:space="preserve">לשנות את </w:t>
@@ -718,6 +870,9 @@
       <w:r>
         <w:rPr>
           <w:rFonts w:cs="Arial" w:hint="cs"/>
+          <w:sz w:val="18"/>
+          <w:szCs w:val="18"/>
+          <w:highlight w:val="yellow"/>
           <w:rtl/>
         </w:rPr>
         <w:t>הסטרינג</w:t>
@@ -726,6 +881,9 @@
       <w:r>
         <w:rPr>
           <w:rFonts w:cs="Arial" w:hint="cs"/>
+          <w:sz w:val="18"/>
+          <w:szCs w:val="18"/>
+          <w:highlight w:val="yellow"/>
           <w:rtl/>
         </w:rPr>
         <w:t xml:space="preserve"> בבלוק האחרון לנגמר הניסוי או משהו כזה במקום לענות על שאלונים</w:t>
@@ -734,12 +892,16 @@
     <w:p>
       <w:pPr>
         <w:rPr>
-          <w:rtl/>
-        </w:rPr>
-      </w:pPr>
-      <w:r>
-        <w:rPr>
-          <w:rFonts w:cs="Arial"/>
+          <w:sz w:val="18"/>
+          <w:szCs w:val="18"/>
+          <w:rtl/>
+        </w:rPr>
+      </w:pPr>
+      <w:r>
+        <w:rPr>
+          <w:rFonts w:cs="Arial"/>
+          <w:sz w:val="18"/>
+          <w:szCs w:val="18"/>
           <w:rtl/>
         </w:rPr>
         <w:t>אדפטציות לקוד</w:t>
@@ -747,6 +909,8 @@
       <w:r>
         <w:rPr>
           <w:rFonts w:cs="Arial" w:hint="cs"/>
+          <w:sz w:val="18"/>
+          <w:szCs w:val="18"/>
           <w:rtl/>
         </w:rPr>
         <w:t xml:space="preserve"> ניסוי </w:t>
@@ -754,6 +918,8 @@
       <w:r>
         <w:rPr>
           <w:rFonts w:cs="Arial" w:hint="cs"/>
+          <w:sz w:val="18"/>
+          <w:szCs w:val="18"/>
           <w:rtl/>
         </w:rPr>
         <w:t>2</w:t>
@@ -761,6 +927,8 @@
       <w:r>
         <w:rPr>
           <w:rFonts w:cs="Arial"/>
+          <w:sz w:val="18"/>
+          <w:szCs w:val="18"/>
           <w:rtl/>
         </w:rPr>
         <w:t>:</w:t>
@@ -774,12 +942,16 @@
           <w:numId w:val="6"/>
         </w:numPr>
         <w:rPr>
-          <w:highlight w:val="yellow"/>
-        </w:rPr>
-      </w:pPr>
-      <w:r>
-        <w:rPr>
-          <w:rFonts w:cs="Arial"/>
+          <w:sz w:val="18"/>
+          <w:szCs w:val="18"/>
+          <w:highlight w:val="yellow"/>
+        </w:rPr>
+      </w:pPr>
+      <w:r>
+        <w:rPr>
+          <w:rFonts w:cs="Arial"/>
+          <w:sz w:val="18"/>
+          <w:szCs w:val="18"/>
           <w:highlight w:val="yellow"/>
           <w:rtl/>
         </w:rPr>
@@ -789,6 +961,8 @@
       <w:r>
         <w:rPr>
           <w:rFonts w:cs="Arial"/>
+          <w:sz w:val="18"/>
+          <w:szCs w:val="18"/>
           <w:highlight w:val="yellow"/>
           <w:rtl/>
         </w:rPr>
@@ -798,6 +972,8 @@
       <w:r>
         <w:rPr>
           <w:rFonts w:cs="Arial"/>
+          <w:sz w:val="18"/>
+          <w:szCs w:val="18"/>
           <w:highlight w:val="yellow"/>
           <w:rtl/>
         </w:rPr>
@@ -813,12 +989,16 @@
         </w:numPr>
         <w:rPr>
           <w:rFonts w:cs="Arial"/>
-          <w:highlight w:val="yellow"/>
-        </w:rPr>
-      </w:pPr>
-      <w:r>
-        <w:rPr>
-          <w:rFonts w:cs="Arial" w:hint="cs"/>
+          <w:sz w:val="18"/>
+          <w:szCs w:val="18"/>
+          <w:highlight w:val="yellow"/>
+        </w:rPr>
+      </w:pPr>
+      <w:r>
+        <w:rPr>
+          <w:rFonts w:cs="Arial" w:hint="cs"/>
+          <w:sz w:val="18"/>
+          <w:szCs w:val="18"/>
           <w:highlight w:val="yellow"/>
           <w:rtl/>
         </w:rPr>
@@ -827,6 +1007,8 @@
       <w:r>
         <w:rPr>
           <w:rFonts w:cs="Arial" w:hint="cs"/>
+          <w:sz w:val="18"/>
+          <w:szCs w:val="18"/>
           <w:highlight w:val="yellow"/>
           <w:rtl/>
         </w:rPr>
@@ -835,6 +1017,8 @@
       <w:r>
         <w:rPr>
           <w:rFonts w:cs="Arial" w:hint="cs"/>
+          <w:sz w:val="18"/>
+          <w:szCs w:val="18"/>
           <w:highlight w:val="yellow"/>
           <w:rtl/>
         </w:rPr>
@@ -850,12 +1034,16 @@
         </w:numPr>
         <w:rPr>
           <w:rFonts w:cs="Arial"/>
-          <w:highlight w:val="yellow"/>
-        </w:rPr>
-      </w:pPr>
-      <w:r>
-        <w:rPr>
-          <w:rFonts w:cs="Arial" w:hint="cs"/>
+          <w:sz w:val="18"/>
+          <w:szCs w:val="18"/>
+          <w:highlight w:val="yellow"/>
+        </w:rPr>
+      </w:pPr>
+      <w:r>
+        <w:rPr>
+          <w:rFonts w:cs="Arial" w:hint="cs"/>
+          <w:sz w:val="18"/>
+          <w:szCs w:val="18"/>
           <w:highlight w:val="yellow"/>
           <w:rtl/>
         </w:rPr>
@@ -864,6 +1052,8 @@
       <w:r>
         <w:rPr>
           <w:rFonts w:cs="Arial"/>
+          <w:sz w:val="18"/>
+          <w:szCs w:val="18"/>
           <w:highlight w:val="yellow"/>
         </w:rPr>
         <w:t>press space to continue</w:t>
@@ -871,6 +1061,8 @@
       <w:r>
         <w:rPr>
           <w:rFonts w:cs="Arial" w:hint="cs"/>
+          <w:sz w:val="18"/>
+          <w:szCs w:val="18"/>
           <w:highlight w:val="yellow"/>
           <w:rtl/>
         </w:rPr>
@@ -879,6 +1071,8 @@
       <w:r>
         <w:rPr>
           <w:rFonts w:cs="Arial" w:hint="cs"/>
+          <w:sz w:val="18"/>
+          <w:szCs w:val="18"/>
           <w:highlight w:val="yellow"/>
           <w:rtl/>
         </w:rPr>
@@ -887,6 +1081,8 @@
       <w:r>
         <w:rPr>
           <w:rFonts w:cs="Arial"/>
+          <w:sz w:val="18"/>
+          <w:szCs w:val="18"/>
           <w:highlight w:val="yellow"/>
         </w:rPr>
         <w:t>invalid</w:t>
@@ -894,6 +1090,8 @@
       <w:r>
         <w:rPr>
           <w:rFonts w:cs="Arial" w:hint="cs"/>
+          <w:sz w:val="18"/>
+          <w:szCs w:val="18"/>
           <w:highlight w:val="yellow"/>
           <w:rtl/>
         </w:rPr>
@@ -903,6 +1101,8 @@
       <w:r>
         <w:rPr>
           <w:rFonts w:cs="Arial" w:hint="cs"/>
+          <w:sz w:val="18"/>
+          <w:szCs w:val="18"/>
           <w:highlight w:val="yellow"/>
           <w:rtl/>
         </w:rPr>
@@ -912,6 +1112,8 @@
       <w:r>
         <w:rPr>
           <w:rFonts w:cs="Arial" w:hint="cs"/>
+          <w:sz w:val="18"/>
+          <w:szCs w:val="18"/>
           <w:highlight w:val="yellow"/>
           <w:rtl/>
         </w:rPr>
@@ -927,12 +1129,16 @@
         </w:numPr>
         <w:rPr>
           <w:rFonts w:cs="Arial"/>
-          <w:highlight w:val="yellow"/>
-        </w:rPr>
-      </w:pPr>
-      <w:r>
-        <w:rPr>
-          <w:rFonts w:cs="Arial" w:hint="cs"/>
+          <w:sz w:val="18"/>
+          <w:szCs w:val="18"/>
+          <w:highlight w:val="yellow"/>
+        </w:rPr>
+      </w:pPr>
+      <w:r>
+        <w:rPr>
+          <w:rFonts w:cs="Arial" w:hint="cs"/>
+          <w:sz w:val="18"/>
+          <w:szCs w:val="18"/>
           <w:highlight w:val="yellow"/>
           <w:rtl/>
         </w:rPr>
@@ -942,6 +1148,8 @@
       <w:r>
         <w:rPr>
           <w:rFonts w:cs="Arial" w:hint="cs"/>
+          <w:sz w:val="18"/>
+          <w:szCs w:val="18"/>
           <w:highlight w:val="yellow"/>
           <w:rtl/>
         </w:rPr>
@@ -951,6 +1159,8 @@
       <w:r>
         <w:rPr>
           <w:rFonts w:cs="Arial" w:hint="cs"/>
+          <w:sz w:val="18"/>
+          <w:szCs w:val="18"/>
           <w:highlight w:val="yellow"/>
           <w:rtl/>
         </w:rPr>
@@ -966,12 +1176,16 @@
         </w:numPr>
         <w:rPr>
           <w:rFonts w:cs="Arial"/>
-          <w:highlight w:val="yellow"/>
-        </w:rPr>
-      </w:pPr>
-      <w:r>
-        <w:rPr>
-          <w:rFonts w:cs="Arial" w:hint="cs"/>
+          <w:sz w:val="18"/>
+          <w:szCs w:val="18"/>
+          <w:highlight w:val="yellow"/>
+        </w:rPr>
+      </w:pPr>
+      <w:r>
+        <w:rPr>
+          <w:rFonts w:cs="Arial" w:hint="cs"/>
+          <w:sz w:val="18"/>
+          <w:szCs w:val="18"/>
           <w:highlight w:val="yellow"/>
           <w:rtl/>
         </w:rPr>
@@ -980,6 +1194,8 @@
       <w:r>
         <w:rPr>
           <w:rFonts w:cs="Arial"/>
+          <w:sz w:val="18"/>
+          <w:szCs w:val="18"/>
           <w:highlight w:val="yellow"/>
         </w:rPr>
         <w:t xml:space="preserve">sf </w:t>
@@ -988,6 +1204,8 @@
       <w:r>
         <w:rPr>
           <w:rFonts w:cs="Arial"/>
+          <w:sz w:val="18"/>
+          <w:szCs w:val="18"/>
           <w:highlight w:val="yellow"/>
         </w:rPr>
         <w:t>hk</w:t>
@@ -996,6 +1214,8 @@
       <w:r>
         <w:rPr>
           <w:rFonts w:cs="Arial" w:hint="cs"/>
+          <w:sz w:val="18"/>
+          <w:szCs w:val="18"/>
           <w:highlight w:val="yellow"/>
           <w:rtl/>
         </w:rPr>
@@ -1011,12 +1231,16 @@
         </w:numPr>
         <w:rPr>
           <w:rFonts w:cs="Arial"/>
-          <w:highlight w:val="yellow"/>
-        </w:rPr>
-      </w:pPr>
-      <w:r>
-        <w:rPr>
-          <w:rFonts w:cs="Arial" w:hint="cs"/>
+          <w:sz w:val="18"/>
+          <w:szCs w:val="18"/>
+          <w:highlight w:val="yellow"/>
+        </w:rPr>
+      </w:pPr>
+      <w:r>
+        <w:rPr>
+          <w:rFonts w:cs="Arial" w:hint="cs"/>
+          <w:sz w:val="18"/>
+          <w:szCs w:val="18"/>
           <w:highlight w:val="yellow"/>
           <w:rtl/>
         </w:rPr>
@@ -1032,12 +1256,16 @@
         </w:numPr>
         <w:rPr>
           <w:rFonts w:cs="Arial"/>
-          <w:highlight w:val="yellow"/>
-        </w:rPr>
-      </w:pPr>
-      <w:r>
-        <w:rPr>
-          <w:rFonts w:cs="Arial" w:hint="cs"/>
+          <w:sz w:val="18"/>
+          <w:szCs w:val="18"/>
+          <w:highlight w:val="yellow"/>
+        </w:rPr>
+      </w:pPr>
+      <w:r>
+        <w:rPr>
+          <w:rFonts w:cs="Arial" w:hint="cs"/>
+          <w:sz w:val="18"/>
+          <w:szCs w:val="18"/>
           <w:highlight w:val="yellow"/>
           <w:rtl/>
         </w:rPr>
@@ -1047,6 +1275,8 @@
       <w:r>
         <w:rPr>
           <w:rFonts w:cs="Arial"/>
+          <w:sz w:val="18"/>
+          <w:szCs w:val="18"/>
           <w:highlight w:val="yellow"/>
         </w:rPr>
         <w:t>choises</w:t>
@@ -1055,6 +1285,8 @@
       <w:r>
         <w:rPr>
           <w:rFonts w:cs="Arial" w:hint="cs"/>
+          <w:sz w:val="18"/>
+          <w:szCs w:val="18"/>
           <w:highlight w:val="yellow"/>
           <w:rtl/>
         </w:rPr>
@@ -1064,6 +1296,8 @@
       <w:r>
         <w:rPr>
           <w:rFonts w:cs="Arial"/>
+          <w:sz w:val="18"/>
+          <w:szCs w:val="18"/>
           <w:highlight w:val="yellow"/>
         </w:rPr>
         <w:t>all_keys</w:t>
@@ -1072,6 +1306,8 @@
       <w:r>
         <w:rPr>
           <w:rFonts w:cs="Arial" w:hint="cs"/>
+          <w:sz w:val="18"/>
+          <w:szCs w:val="18"/>
           <w:highlight w:val="yellow"/>
           <w:rtl/>
         </w:rPr>
@@ -1087,11 +1323,15 @@
         </w:numPr>
         <w:rPr>
           <w:rFonts w:cs="Arial"/>
-        </w:rPr>
-      </w:pPr>
-      <w:r>
-        <w:rPr>
-          <w:rFonts w:cs="Arial" w:hint="cs"/>
+          <w:sz w:val="18"/>
+          <w:szCs w:val="18"/>
+        </w:rPr>
+      </w:pPr>
+      <w:r>
+        <w:rPr>
+          <w:rFonts w:cs="Arial" w:hint="cs"/>
+          <w:sz w:val="18"/>
+          <w:szCs w:val="18"/>
           <w:highlight w:val="yellow"/>
           <w:rtl/>
         </w:rPr>
@@ -1100,6 +1340,8 @@
       <w:r>
         <w:rPr>
           <w:rFonts w:cs="Arial" w:hint="cs"/>
+          <w:sz w:val="18"/>
+          <w:szCs w:val="18"/>
           <w:highlight w:val="yellow"/>
           <w:rtl/>
         </w:rPr>
@@ -1115,12 +1357,18 @@
         </w:numPr>
         <w:rPr>
           <w:rFonts w:cs="Arial"/>
+          <w:sz w:val="18"/>
+          <w:szCs w:val="18"/>
+          <w:highlight w:val="yellow"/>
         </w:rPr>
       </w:pPr>
       <w:proofErr w:type="spellStart"/>
       <w:r>
         <w:rPr>
           <w:rFonts w:cs="Arial" w:hint="cs"/>
+          <w:sz w:val="18"/>
+          <w:szCs w:val="18"/>
+          <w:highlight w:val="yellow"/>
           <w:rtl/>
         </w:rPr>
         <w:t>בסשן</w:t>
@@ -1129,6 +1377,9 @@
       <w:r>
         <w:rPr>
           <w:rFonts w:cs="Arial" w:hint="cs"/>
+          <w:sz w:val="18"/>
+          <w:szCs w:val="18"/>
+          <w:highlight w:val="yellow"/>
           <w:rtl/>
         </w:rPr>
         <w:t xml:space="preserve"> השני לשנות הוראות ושלא יהיה מבחן</w:t>
@@ -1143,12 +1394,16 @@
         </w:numPr>
         <w:rPr>
           <w:rFonts w:cs="Arial"/>
-          <w:highlight w:val="yellow"/>
-        </w:rPr>
-      </w:pPr>
-      <w:r>
-        <w:rPr>
-          <w:rFonts w:cs="Arial" w:hint="cs"/>
+          <w:sz w:val="18"/>
+          <w:szCs w:val="18"/>
+          <w:highlight w:val="yellow"/>
+        </w:rPr>
+      </w:pPr>
+      <w:r>
+        <w:rPr>
+          <w:rFonts w:cs="Arial" w:hint="cs"/>
+          <w:sz w:val="18"/>
+          <w:szCs w:val="18"/>
           <w:highlight w:val="yellow"/>
           <w:rtl/>
         </w:rPr>
@@ -1164,11 +1419,15 @@
         </w:numPr>
         <w:rPr>
           <w:rFonts w:cs="Arial"/>
-        </w:rPr>
-      </w:pPr>
-      <w:r>
-        <w:rPr>
-          <w:rFonts w:cs="Arial" w:hint="cs"/>
+          <w:sz w:val="18"/>
+          <w:szCs w:val="18"/>
+        </w:rPr>
+      </w:pPr>
+      <w:r>
+        <w:rPr>
+          <w:rFonts w:cs="Arial" w:hint="cs"/>
+          <w:sz w:val="18"/>
+          <w:szCs w:val="18"/>
           <w:rtl/>
         </w:rPr>
         <w:t>לחשב כמה בונוס הם יקבלו בערך</w:t>
@@ -1183,12 +1442,16 @@
         </w:numPr>
         <w:rPr>
           <w:rFonts w:cs="Arial"/>
-          <w:highlight w:val="yellow"/>
-        </w:rPr>
-      </w:pPr>
-      <w:r>
-        <w:rPr>
-          <w:rFonts w:cs="Arial" w:hint="cs"/>
+          <w:sz w:val="18"/>
+          <w:szCs w:val="18"/>
+          <w:highlight w:val="yellow"/>
+        </w:rPr>
+      </w:pPr>
+      <w:r>
+        <w:rPr>
+          <w:rFonts w:cs="Arial" w:hint="cs"/>
+          <w:sz w:val="18"/>
+          <w:szCs w:val="18"/>
           <w:highlight w:val="yellow"/>
           <w:rtl/>
         </w:rPr>
@@ -1204,12 +1467,16 @@
         </w:numPr>
         <w:rPr>
           <w:rFonts w:cs="Arial"/>
-          <w:highlight w:val="yellow"/>
-        </w:rPr>
-      </w:pPr>
-      <w:r>
-        <w:rPr>
-          <w:rFonts w:cs="Arial"/>
+          <w:sz w:val="18"/>
+          <w:szCs w:val="18"/>
+          <w:highlight w:val="yellow"/>
+        </w:rPr>
+      </w:pPr>
+      <w:r>
+        <w:rPr>
+          <w:rFonts w:cs="Arial"/>
+          <w:sz w:val="18"/>
+          <w:szCs w:val="18"/>
           <w:highlight w:val="yellow"/>
         </w:rPr>
         <w:t>Random walk</w:t>
@@ -1217,6 +1484,8 @@
       <w:r>
         <w:rPr>
           <w:rFonts w:cs="Arial" w:hint="cs"/>
+          <w:sz w:val="18"/>
+          <w:szCs w:val="18"/>
           <w:highlight w:val="yellow"/>
           <w:rtl/>
         </w:rPr>
@@ -1226,6 +1495,8 @@
       <w:r>
         <w:rPr>
           <w:rFonts w:cs="Arial" w:hint="cs"/>
+          <w:sz w:val="18"/>
+          <w:szCs w:val="18"/>
           <w:highlight w:val="yellow"/>
           <w:rtl/>
         </w:rPr>
@@ -1235,6 +1506,8 @@
       <w:r>
         <w:rPr>
           <w:rFonts w:cs="Arial" w:hint="cs"/>
+          <w:sz w:val="18"/>
+          <w:szCs w:val="18"/>
           <w:highlight w:val="yellow"/>
           <w:rtl/>
         </w:rPr>
@@ -1243,6 +1516,8 @@
       <w:r>
         <w:rPr>
           <w:rFonts w:cs="Arial"/>
+          <w:sz w:val="18"/>
+          <w:szCs w:val="18"/>
           <w:highlight w:val="yellow"/>
           <w:rtl/>
         </w:rPr>
@@ -1251,6 +1526,8 @@
       <w:r>
         <w:rPr>
           <w:rFonts w:cs="Arial" w:hint="cs"/>
+          <w:sz w:val="18"/>
+          <w:szCs w:val="18"/>
           <w:highlight w:val="yellow"/>
           <w:rtl/>
         </w:rPr>
@@ -1260,6 +1537,8 @@
       <w:r>
         <w:rPr>
           <w:rFonts w:cs="Arial" w:hint="cs"/>
+          <w:sz w:val="18"/>
+          <w:szCs w:val="18"/>
           <w:highlight w:val="yellow"/>
           <w:rtl/>
         </w:rPr>
@@ -1269,6 +1548,8 @@
       <w:r>
         <w:rPr>
           <w:rFonts w:cs="Arial" w:hint="cs"/>
+          <w:sz w:val="18"/>
+          <w:szCs w:val="18"/>
           <w:highlight w:val="yellow"/>
           <w:rtl/>
         </w:rPr>
@@ -1284,12 +1565,16 @@
         </w:numPr>
         <w:rPr>
           <w:rFonts w:cs="Arial"/>
-          <w:highlight w:val="yellow"/>
-        </w:rPr>
-      </w:pPr>
-      <w:r>
-        <w:rPr>
-          <w:rFonts w:cs="Arial" w:hint="cs"/>
+          <w:sz w:val="18"/>
+          <w:szCs w:val="18"/>
+          <w:highlight w:val="yellow"/>
+        </w:rPr>
+      </w:pPr>
+      <w:r>
+        <w:rPr>
+          <w:rFonts w:cs="Arial" w:hint="cs"/>
+          <w:sz w:val="18"/>
+          <w:szCs w:val="18"/>
           <w:highlight w:val="yellow"/>
           <w:rtl/>
         </w:rPr>
@@ -1305,12 +1590,16 @@
         </w:numPr>
         <w:rPr>
           <w:rFonts w:cs="Arial"/>
-          <w:highlight w:val="yellow"/>
-        </w:rPr>
-      </w:pPr>
-      <w:r>
-        <w:rPr>
-          <w:rFonts w:cs="Arial" w:hint="cs"/>
+          <w:sz w:val="18"/>
+          <w:szCs w:val="18"/>
+          <w:highlight w:val="yellow"/>
+        </w:rPr>
+      </w:pPr>
+      <w:r>
+        <w:rPr>
+          <w:rFonts w:cs="Arial" w:hint="cs"/>
+          <w:sz w:val="18"/>
+          <w:szCs w:val="18"/>
           <w:highlight w:val="yellow"/>
           <w:rtl/>
         </w:rPr>
@@ -1320,6 +1609,8 @@
       <w:r>
         <w:rPr>
           <w:rFonts w:cs="Arial" w:hint="cs"/>
+          <w:sz w:val="18"/>
+          <w:szCs w:val="18"/>
           <w:highlight w:val="yellow"/>
           <w:rtl/>
         </w:rPr>
@@ -1329,6 +1620,8 @@
       <w:r>
         <w:rPr>
           <w:rFonts w:cs="Arial" w:hint="cs"/>
+          <w:sz w:val="18"/>
+          <w:szCs w:val="18"/>
           <w:highlight w:val="yellow"/>
           <w:rtl/>
         </w:rPr>
@@ -1344,12 +1637,16 @@
         </w:numPr>
         <w:rPr>
           <w:rFonts w:cs="Arial"/>
-          <w:highlight w:val="yellow"/>
-        </w:rPr>
-      </w:pPr>
-      <w:r>
-        <w:rPr>
-          <w:rFonts w:cs="Arial" w:hint="cs"/>
+          <w:sz w:val="18"/>
+          <w:szCs w:val="18"/>
+          <w:highlight w:val="yellow"/>
+        </w:rPr>
+      </w:pPr>
+      <w:r>
+        <w:rPr>
+          <w:rFonts w:cs="Arial" w:hint="cs"/>
+          <w:sz w:val="18"/>
+          <w:szCs w:val="18"/>
           <w:highlight w:val="yellow"/>
           <w:rtl/>
         </w:rPr>
@@ -1358,6 +1655,8 @@
       <w:r>
         <w:rPr>
           <w:rFonts w:cs="Arial"/>
+          <w:sz w:val="18"/>
+          <w:szCs w:val="18"/>
           <w:highlight w:val="yellow"/>
           <w:rtl/>
         </w:rPr>
@@ -1366,6 +1665,8 @@
       <w:r>
         <w:rPr>
           <w:rFonts w:cs="Arial" w:hint="cs"/>
+          <w:sz w:val="18"/>
+          <w:szCs w:val="18"/>
           <w:highlight w:val="yellow"/>
           <w:rtl/>
         </w:rPr>
@@ -1374,6 +1675,8 @@
       <w:r>
         <w:rPr>
           <w:rFonts w:cs="Arial" w:hint="cs"/>
+          <w:sz w:val="18"/>
+          <w:szCs w:val="18"/>
           <w:highlight w:val="yellow"/>
           <w:rtl/>
         </w:rPr>
@@ -1382,6 +1685,8 @@
       <w:r>
         <w:rPr>
           <w:rFonts w:cs="Arial"/>
+          <w:sz w:val="18"/>
+          <w:szCs w:val="18"/>
           <w:highlight w:val="yellow"/>
           <w:rtl/>
         </w:rPr>
@@ -1390,6 +1695,8 @@
       <w:r>
         <w:rPr>
           <w:rFonts w:cs="Arial" w:hint="cs"/>
+          <w:sz w:val="18"/>
+          <w:szCs w:val="18"/>
           <w:highlight w:val="yellow"/>
           <w:rtl/>
         </w:rPr>
@@ -1405,12 +1712,16 @@
         </w:numPr>
         <w:rPr>
           <w:rFonts w:cs="Arial"/>
-          <w:highlight w:val="yellow"/>
-        </w:rPr>
-      </w:pPr>
-      <w:r>
-        <w:rPr>
-          <w:rFonts w:cs="Arial" w:hint="cs"/>
+          <w:sz w:val="18"/>
+          <w:szCs w:val="18"/>
+          <w:highlight w:val="yellow"/>
+        </w:rPr>
+      </w:pPr>
+      <w:r>
+        <w:rPr>
+          <w:rFonts w:cs="Arial" w:hint="cs"/>
+          <w:sz w:val="18"/>
+          <w:szCs w:val="18"/>
           <w:highlight w:val="yellow"/>
           <w:rtl/>
         </w:rPr>
@@ -1426,16 +1737,19 @@
         </w:numPr>
         <w:rPr>
           <w:rFonts w:cs="Arial"/>
-          <w:highlight w:val="yellow"/>
-        </w:rPr>
-      </w:pPr>
-      <w:r>
-        <w:rPr>
-          <w:rFonts w:cs="Arial" w:hint="cs"/>
-          <w:highlight w:val="yellow"/>
-          <w:rtl/>
-        </w:rPr>
-        <w:lastRenderedPageBreak/>
+          <w:sz w:val="18"/>
+          <w:szCs w:val="18"/>
+          <w:highlight w:val="yellow"/>
+        </w:rPr>
+      </w:pPr>
+      <w:r>
+        <w:rPr>
+          <w:rFonts w:cs="Arial" w:hint="cs"/>
+          <w:sz w:val="18"/>
+          <w:szCs w:val="18"/>
+          <w:highlight w:val="yellow"/>
+          <w:rtl/>
+        </w:rPr>
         <w:t>להבין בתנאי השלישי איך יש רק 4 קלפים בחפיסה ולא 8</w:t>
       </w:r>
     </w:p>
@@ -1448,12 +1762,16 @@
         </w:numPr>
         <w:rPr>
           <w:rFonts w:cs="Arial"/>
-          <w:highlight w:val="yellow"/>
-        </w:rPr>
-      </w:pPr>
-      <w:r>
-        <w:rPr>
-          <w:rFonts w:cs="Arial" w:hint="cs"/>
+          <w:sz w:val="18"/>
+          <w:szCs w:val="18"/>
+          <w:highlight w:val="yellow"/>
+        </w:rPr>
+      </w:pPr>
+      <w:r>
+        <w:rPr>
+          <w:rFonts w:cs="Arial" w:hint="cs"/>
+          <w:sz w:val="18"/>
+          <w:szCs w:val="18"/>
           <w:highlight w:val="yellow"/>
           <w:rtl/>
         </w:rPr>
@@ -1463,6 +1781,8 @@
       <w:r>
         <w:rPr>
           <w:rFonts w:cs="Arial" w:hint="cs"/>
+          <w:sz w:val="18"/>
+          <w:szCs w:val="18"/>
           <w:highlight w:val="yellow"/>
           <w:rtl/>
         </w:rPr>
@@ -1472,6 +1792,8 @@
       <w:r>
         <w:rPr>
           <w:rFonts w:cs="Arial" w:hint="cs"/>
+          <w:sz w:val="18"/>
+          <w:szCs w:val="18"/>
           <w:highlight w:val="yellow"/>
           <w:rtl/>
         </w:rPr>
@@ -1487,12 +1809,18 @@
         </w:numPr>
         <w:rPr>
           <w:rFonts w:cs="Arial"/>
-          <w:rtl/>
-        </w:rPr>
-      </w:pPr>
-      <w:r>
-        <w:rPr>
-          <w:rFonts w:cs="Arial" w:hint="cs"/>
+          <w:sz w:val="18"/>
+          <w:szCs w:val="18"/>
+          <w:highlight w:val="yellow"/>
+          <w:rtl/>
+        </w:rPr>
+      </w:pPr>
+      <w:r>
+        <w:rPr>
+          <w:rFonts w:cs="Arial" w:hint="cs"/>
+          <w:sz w:val="18"/>
+          <w:szCs w:val="18"/>
+          <w:highlight w:val="yellow"/>
           <w:rtl/>
         </w:rPr>
         <w:t xml:space="preserve">לשנות את </w:t>
@@ -1501,6 +1829,9 @@
       <w:r>
         <w:rPr>
           <w:rFonts w:cs="Arial" w:hint="cs"/>
+          <w:sz w:val="18"/>
+          <w:szCs w:val="18"/>
+          <w:highlight w:val="yellow"/>
           <w:rtl/>
         </w:rPr>
         <w:t>הסטרינג</w:t>
@@ -1509,6 +1840,9 @@
       <w:r>
         <w:rPr>
           <w:rFonts w:cs="Arial" w:hint="cs"/>
+          <w:sz w:val="18"/>
+          <w:szCs w:val="18"/>
+          <w:highlight w:val="yellow"/>
           <w:rtl/>
         </w:rPr>
         <w:t xml:space="preserve"> בבלוק האחרון לנגמר הניסוי או משהו כזה במקום לענות על שאלונים</w:t>
@@ -1520,6 +1854,8 @@
           <w:rFonts w:cs="Arial"/>
           <w:b/>
           <w:bCs/>
+          <w:sz w:val="18"/>
+          <w:szCs w:val="18"/>
           <w:rtl/>
         </w:rPr>
       </w:pPr>
@@ -1528,6 +1864,8 @@
           <w:rFonts w:cs="Arial" w:hint="cs"/>
           <w:b/>
           <w:bCs/>
+          <w:sz w:val="18"/>
+          <w:szCs w:val="18"/>
           <w:rtl/>
         </w:rPr>
         <w:t xml:space="preserve">לעשות </w:t>
@@ -1537,6 +1875,8 @@
           <w:rFonts w:cs="Arial"/>
           <w:b/>
           <w:bCs/>
+          <w:sz w:val="18"/>
+          <w:szCs w:val="18"/>
         </w:rPr>
         <w:t>QA</w:t>
       </w:r>
@@ -1545,87 +1885,28 @@
       <w:pPr>
         <w:rPr>
           <w:rFonts w:cs="Arial"/>
-          <w:rtl/>
-        </w:rPr>
-      </w:pPr>
-    </w:p>
-    <w:p>
-      <w:pPr>
-        <w:rPr>
-          <w:rFonts w:cs="Arial"/>
-          <w:rtl/>
-        </w:rPr>
-      </w:pPr>
-    </w:p>
-    <w:p>
-      <w:pPr>
-        <w:bidi w:val="0"/>
-        <w:rPr>
-          <w:rFonts w:cs="Arial"/>
-        </w:rPr>
-      </w:pPr>
-      <w:r>
-        <w:rPr>
-          <w:rFonts w:cs="Arial"/>
-        </w:rPr>
-        <w:t>0 left--- s</w:t>
-      </w:r>
-    </w:p>
-    <w:p>
-      <w:pPr>
-        <w:bidi w:val="0"/>
-        <w:rPr>
-          <w:rFonts w:cs="Arial"/>
-        </w:rPr>
-      </w:pPr>
-      <w:r>
-        <w:rPr>
-          <w:rFonts w:cs="Arial"/>
-        </w:rPr>
-        <w:t>1 mid left ----- d</w:t>
-      </w:r>
-    </w:p>
-    <w:p>
-      <w:pPr>
-        <w:bidi w:val="0"/>
-        <w:rPr>
-          <w:rFonts w:cs="Arial"/>
-        </w:rPr>
-      </w:pPr>
-      <w:r>
-        <w:rPr>
-          <w:rFonts w:cs="Arial"/>
-        </w:rPr>
-        <w:t>2 mid right------ j</w:t>
-      </w:r>
-    </w:p>
-    <w:p>
-      <w:pPr>
-        <w:bidi w:val="0"/>
-        <w:rPr>
-          <w:rFonts w:cs="Arial"/>
-          <w:rtl/>
-        </w:rPr>
-      </w:pPr>
-      <w:r>
-        <w:rPr>
-          <w:rFonts w:cs="Arial"/>
-        </w:rPr>
-        <w:t>3 right ------- k</w:t>
-      </w:r>
-    </w:p>
-    <w:p>
-      <w:pPr>
-        <w:rPr>
-          <w:rFonts w:cs="Arial"/>
-          <w:rtl/>
-        </w:rPr>
-      </w:pPr>
-    </w:p>
-    <w:p>
-      <w:pPr>
-        <w:rPr>
-          <w:rFonts w:cs="Arial"/>
+          <w:sz w:val="18"/>
+          <w:szCs w:val="18"/>
+          <w:rtl/>
+        </w:rPr>
+      </w:pPr>
+    </w:p>
+    <w:p>
+      <w:pPr>
+        <w:rPr>
+          <w:rFonts w:cs="Arial" w:hint="cs"/>
+          <w:sz w:val="18"/>
+          <w:szCs w:val="18"/>
+          <w:rtl/>
+        </w:rPr>
+      </w:pPr>
+    </w:p>
+    <w:p>
+      <w:pPr>
+        <w:rPr>
+          <w:rFonts w:cs="Arial"/>
+          <w:sz w:val="18"/>
+          <w:szCs w:val="18"/>
           <w:rtl/>
         </w:rPr>
       </w:pPr>

</xml_diff>

<commit_message>
progress on ido's code review
</commit_message>
<xml_diff>
--- a/notes.docx
+++ b/notes.docx
@@ -1,6 +1,6 @@
 
 <file path=word/document.xml><?xml version="1.0" encoding="utf-8"?>
-<w:document xmlns:wpc="http://schemas.microsoft.com/office/word/2010/wordprocessingCanvas" xmlns:cx="http://schemas.microsoft.com/office/drawing/2014/chartex" xmlns:cx1="http://schemas.microsoft.com/office/drawing/2015/9/8/chartex" xmlns:cx2="http://schemas.microsoft.com/office/drawing/2015/10/21/chartex" xmlns:cx3="http://schemas.microsoft.com/office/drawing/2016/5/9/chartex" xmlns:cx4="http://schemas.microsoft.com/office/drawing/2016/5/10/chartex" xmlns:cx5="http://schemas.microsoft.com/office/drawing/2016/5/11/chartex" xmlns:cx6="http://schemas.microsoft.com/office/drawing/2016/5/12/chartex" xmlns:cx7="http://schemas.microsoft.com/office/drawing/2016/5/13/chartex" xmlns:cx8="http://schemas.microsoft.com/office/drawing/2016/5/14/chartex" xmlns:mc="http://schemas.openxmlformats.org/markup-compatibility/2006" xmlns:aink="http://schemas.microsoft.com/office/drawing/2016/ink" xmlns:am3d="http://schemas.microsoft.com/office/drawing/2017/model3d" xmlns:o="urn:schemas-microsoft-com:office:office" xmlns:oel="http://schemas.microsoft.com/office/2019/extlst" xmlns:r="http://schemas.openxmlformats.org/officeDocument/2006/relationships" xmlns:m="http://schemas.openxmlformats.org/officeDocument/2006/math" xmlns:v="urn:schemas-microsoft-com:vml" xmlns:wp14="http://schemas.microsoft.com/office/word/2010/wordprocessingDrawing" xmlns:wp="http://schemas.openxmlformats.org/drawingml/2006/wordprocessingDrawing" xmlns:w10="urn:schemas-microsoft-com:office:word" xmlns:w="http://schemas.openxmlformats.org/wordprocessingml/2006/main" xmlns:w14="http://schemas.microsoft.com/office/word/2010/wordml" xmlns:w15="http://schemas.microsoft.com/office/word/2012/wordml" xmlns:w16cex="http://schemas.microsoft.com/office/word/2018/wordml/cex" xmlns:w16cid="http://schemas.microsoft.com/office/word/2016/wordml/cid" xmlns:w16="http://schemas.microsoft.com/office/word/2018/wordml" xmlns:w16du="http://schemas.microsoft.com/office/word/2023/wordml/word16du" xmlns:w16sdtdh="http://schemas.microsoft.com/office/word/2020/wordml/sdtdatahash" xmlns:w16se="http://schemas.microsoft.com/office/word/2015/wordml/symex" xmlns:wpg="http://schemas.microsoft.com/office/word/2010/wordprocessingGroup" xmlns:wpi="http://schemas.microsoft.com/office/word/2010/wordprocessingInk" xmlns:wne="http://schemas.microsoft.com/office/word/2006/wordml" xmlns:wps="http://schemas.microsoft.com/office/word/2010/wordprocessingShape" mc:Ignorable="w14 w15 w16se w16cid w16 w16cex w16sdtdh wp14">
+<w:document xmlns:wpc="http://schemas.microsoft.com/office/word/2010/wordprocessingCanvas" xmlns:cx="http://schemas.microsoft.com/office/drawing/2014/chartex" xmlns:cx1="http://schemas.microsoft.com/office/drawing/2015/9/8/chartex" xmlns:cx2="http://schemas.microsoft.com/office/drawing/2015/10/21/chartex" xmlns:cx3="http://schemas.microsoft.com/office/drawing/2016/5/9/chartex" xmlns:cx4="http://schemas.microsoft.com/office/drawing/2016/5/10/chartex" xmlns:cx5="http://schemas.microsoft.com/office/drawing/2016/5/11/chartex" xmlns:cx6="http://schemas.microsoft.com/office/drawing/2016/5/12/chartex" xmlns:cx7="http://schemas.microsoft.com/office/drawing/2016/5/13/chartex" xmlns:cx8="http://schemas.microsoft.com/office/drawing/2016/5/14/chartex" xmlns:mc="http://schemas.openxmlformats.org/markup-compatibility/2006" xmlns:aink="http://schemas.microsoft.com/office/drawing/2016/ink" xmlns:am3d="http://schemas.microsoft.com/office/drawing/2017/model3d" xmlns:o="urn:schemas-microsoft-com:office:office" xmlns:oel="http://schemas.microsoft.com/office/2019/extlst" xmlns:r="http://schemas.openxmlformats.org/officeDocument/2006/relationships" xmlns:m="http://schemas.openxmlformats.org/officeDocument/2006/math" xmlns:v="urn:schemas-microsoft-com:vml" xmlns:wp14="http://schemas.microsoft.com/office/word/2010/wordprocessingDrawing" xmlns:wp="http://schemas.openxmlformats.org/drawingml/2006/wordprocessingDrawing" xmlns:w10="urn:schemas-microsoft-com:office:word" xmlns:w="http://schemas.openxmlformats.org/wordprocessingml/2006/main" xmlns:w14="http://schemas.microsoft.com/office/word/2010/wordml" xmlns:w15="http://schemas.microsoft.com/office/word/2012/wordml" xmlns:w16cex="http://schemas.microsoft.com/office/word/2018/wordml/cex" xmlns:w16cid="http://schemas.microsoft.com/office/word/2016/wordml/cid" xmlns:w16="http://schemas.microsoft.com/office/word/2018/wordml" xmlns:w16sdtdh="http://schemas.microsoft.com/office/word/2020/wordml/sdtdatahash" xmlns:w16se="http://schemas.microsoft.com/office/word/2015/wordml/symex" xmlns:wpg="http://schemas.microsoft.com/office/word/2010/wordprocessingGroup" xmlns:wpi="http://schemas.microsoft.com/office/word/2010/wordprocessingInk" xmlns:wne="http://schemas.microsoft.com/office/word/2006/wordml" xmlns:wps="http://schemas.microsoft.com/office/word/2010/wordprocessingShape" mc:Ignorable="w14 w15 w16se w16cid w16 w16cex w16sdtdh wp14">
   <w:body>
     <w:p>
       <w:pPr>
@@ -1935,36 +1935,6 @@
         </w:rPr>
         <w:t>QA</w:t>
       </w:r>
-    </w:p>
-    <w:p>
-      <w:pPr>
-        <w:rPr>
-          <w:rFonts w:cs="Arial"/>
-          <w:sz w:val="18"/>
-          <w:szCs w:val="18"/>
-          <w:rtl/>
-        </w:rPr>
-      </w:pPr>
-    </w:p>
-    <w:p>
-      <w:pPr>
-        <w:rPr>
-          <w:rFonts w:cs="Arial"/>
-          <w:sz w:val="18"/>
-          <w:szCs w:val="18"/>
-          <w:rtl/>
-        </w:rPr>
-      </w:pPr>
-    </w:p>
-    <w:p>
-      <w:pPr>
-        <w:rPr>
-          <w:rFonts w:cs="Arial"/>
-          <w:sz w:val="18"/>
-          <w:szCs w:val="18"/>
-          <w:rtl/>
-        </w:rPr>
-      </w:pPr>
     </w:p>
     <w:sectPr>
       <w:pgSz w:w="11906" w:h="16838"/>
@@ -1979,7 +1949,7 @@
 </file>
 
 <file path=word/numbering.xml><?xml version="1.0" encoding="utf-8"?>
-<w:numbering xmlns:wpc="http://schemas.microsoft.com/office/word/2010/wordprocessingCanvas" xmlns:cx="http://schemas.microsoft.com/office/drawing/2014/chartex" xmlns:cx1="http://schemas.microsoft.com/office/drawing/2015/9/8/chartex" xmlns:cx2="http://schemas.microsoft.com/office/drawing/2015/10/21/chartex" xmlns:cx3="http://schemas.microsoft.com/office/drawing/2016/5/9/chartex" xmlns:cx4="http://schemas.microsoft.com/office/drawing/2016/5/10/chartex" xmlns:cx5="http://schemas.microsoft.com/office/drawing/2016/5/11/chartex" xmlns:cx6="http://schemas.microsoft.com/office/drawing/2016/5/12/chartex" xmlns:cx7="http://schemas.microsoft.com/office/drawing/2016/5/13/chartex" xmlns:cx8="http://schemas.microsoft.com/office/drawing/2016/5/14/chartex" xmlns:mc="http://schemas.openxmlformats.org/markup-compatibility/2006" xmlns:aink="http://schemas.microsoft.com/office/drawing/2016/ink" xmlns:am3d="http://schemas.microsoft.com/office/drawing/2017/model3d" xmlns:o="urn:schemas-microsoft-com:office:office" xmlns:oel="http://schemas.microsoft.com/office/2019/extlst" xmlns:r="http://schemas.openxmlformats.org/officeDocument/2006/relationships" xmlns:m="http://schemas.openxmlformats.org/officeDocument/2006/math" xmlns:v="urn:schemas-microsoft-com:vml" xmlns:wp14="http://schemas.microsoft.com/office/word/2010/wordprocessingDrawing" xmlns:wp="http://schemas.openxmlformats.org/drawingml/2006/wordprocessingDrawing" xmlns:w10="urn:schemas-microsoft-com:office:word" xmlns:w="http://schemas.openxmlformats.org/wordprocessingml/2006/main" xmlns:w14="http://schemas.microsoft.com/office/word/2010/wordml" xmlns:w15="http://schemas.microsoft.com/office/word/2012/wordml" xmlns:w16cex="http://schemas.microsoft.com/office/word/2018/wordml/cex" xmlns:w16cid="http://schemas.microsoft.com/office/word/2016/wordml/cid" xmlns:w16="http://schemas.microsoft.com/office/word/2018/wordml" xmlns:w16du="http://schemas.microsoft.com/office/word/2023/wordml/word16du" xmlns:w16sdtdh="http://schemas.microsoft.com/office/word/2020/wordml/sdtdatahash" xmlns:w16se="http://schemas.microsoft.com/office/word/2015/wordml/symex" xmlns:wpg="http://schemas.microsoft.com/office/word/2010/wordprocessingGroup" xmlns:wpi="http://schemas.microsoft.com/office/word/2010/wordprocessingInk" xmlns:wne="http://schemas.microsoft.com/office/word/2006/wordml" xmlns:wps="http://schemas.microsoft.com/office/word/2010/wordprocessingShape" mc:Ignorable="w14 w15 w16se w16cid w16 w16cex w16sdtdh wp14">
+<w:numbering xmlns:wpc="http://schemas.microsoft.com/office/word/2010/wordprocessingCanvas" xmlns:cx="http://schemas.microsoft.com/office/drawing/2014/chartex" xmlns:cx1="http://schemas.microsoft.com/office/drawing/2015/9/8/chartex" xmlns:cx2="http://schemas.microsoft.com/office/drawing/2015/10/21/chartex" xmlns:cx3="http://schemas.microsoft.com/office/drawing/2016/5/9/chartex" xmlns:cx4="http://schemas.microsoft.com/office/drawing/2016/5/10/chartex" xmlns:cx5="http://schemas.microsoft.com/office/drawing/2016/5/11/chartex" xmlns:cx6="http://schemas.microsoft.com/office/drawing/2016/5/12/chartex" xmlns:cx7="http://schemas.microsoft.com/office/drawing/2016/5/13/chartex" xmlns:cx8="http://schemas.microsoft.com/office/drawing/2016/5/14/chartex" xmlns:mc="http://schemas.openxmlformats.org/markup-compatibility/2006" xmlns:aink="http://schemas.microsoft.com/office/drawing/2016/ink" xmlns:am3d="http://schemas.microsoft.com/office/drawing/2017/model3d" xmlns:o="urn:schemas-microsoft-com:office:office" xmlns:oel="http://schemas.microsoft.com/office/2019/extlst" xmlns:r="http://schemas.openxmlformats.org/officeDocument/2006/relationships" xmlns:m="http://schemas.openxmlformats.org/officeDocument/2006/math" xmlns:v="urn:schemas-microsoft-com:vml" xmlns:wp14="http://schemas.microsoft.com/office/word/2010/wordprocessingDrawing" xmlns:wp="http://schemas.openxmlformats.org/drawingml/2006/wordprocessingDrawing" xmlns:w10="urn:schemas-microsoft-com:office:word" xmlns:w="http://schemas.openxmlformats.org/wordprocessingml/2006/main" xmlns:w14="http://schemas.microsoft.com/office/word/2010/wordml" xmlns:w15="http://schemas.microsoft.com/office/word/2012/wordml" xmlns:w16cex="http://schemas.microsoft.com/office/word/2018/wordml/cex" xmlns:w16cid="http://schemas.microsoft.com/office/word/2016/wordml/cid" xmlns:w16="http://schemas.microsoft.com/office/word/2018/wordml" xmlns:w16sdtdh="http://schemas.microsoft.com/office/word/2020/wordml/sdtdatahash" xmlns:w16se="http://schemas.microsoft.com/office/word/2015/wordml/symex" xmlns:wpg="http://schemas.microsoft.com/office/word/2010/wordprocessingGroup" xmlns:wpi="http://schemas.microsoft.com/office/word/2010/wordprocessingInk" xmlns:wne="http://schemas.microsoft.com/office/word/2006/wordml" xmlns:wps="http://schemas.microsoft.com/office/word/2010/wordprocessingShape" mc:Ignorable="w14 w15 w16se w16cid w16 w16cex w16sdtdh wp14">
   <w:abstractNum w:abstractNumId="0" w15:restartNumberingAfterBreak="0">
     <w:nsid w:val="044B6EA7"/>
     <w:multiLevelType w:val="hybridMultilevel"/>

</xml_diff>